<commit_message>
change project name to cassia_automation
</commit_message>
<xml_diff>
--- a/other/automation.docx
+++ b/other/automation.docx
@@ -25,8 +25,6 @@
         </w:rPr>
       </w:sdtEndPr>
       <w:sdtContent>
-        <w:bookmarkStart w:id="0" w:name="_GoBack" w:displacedByCustomXml="prev"/>
-        <w:bookmarkEnd w:id="0" w:displacedByCustomXml="prev"/>
         <w:p>
           <w:pPr>
             <w:pStyle w:val="TOC"/>
@@ -64,7 +62,7 @@
           <w:r>
             <w:fldChar w:fldCharType="separate"/>
           </w:r>
-          <w:hyperlink w:anchor="_Toc511915052" w:history="1">
+          <w:hyperlink w:anchor="_Toc512444156" w:history="1">
             <w:r>
               <w:rPr>
                 <w:rStyle w:val="a4"/>
@@ -91,7 +89,7 @@
                 <w:noProof/>
                 <w:webHidden/>
               </w:rPr>
-              <w:instrText xml:space="preserve"> PAGEREF _Toc511915052 \h </w:instrText>
+              <w:instrText xml:space="preserve"> PAGEREF _Toc512444156 \h </w:instrText>
             </w:r>
             <w:r>
               <w:rPr>
@@ -111,7 +109,7 @@
                 <w:noProof/>
                 <w:webHidden/>
               </w:rPr>
-              <w:t>1</w:t>
+              <w:t>2</w:t>
             </w:r>
             <w:r>
               <w:rPr>
@@ -132,7 +130,7 @@
               <w:noProof/>
             </w:rPr>
           </w:pPr>
-          <w:hyperlink w:anchor="_Toc511915053" w:history="1">
+          <w:hyperlink w:anchor="_Toc512444157" w:history="1">
             <w:r>
               <w:rPr>
                 <w:rStyle w:val="a4"/>
@@ -159,7 +157,7 @@
                 <w:noProof/>
                 <w:webHidden/>
               </w:rPr>
-              <w:instrText xml:space="preserve"> PAGEREF _Toc511915053 \h </w:instrText>
+              <w:instrText xml:space="preserve"> PAGEREF _Toc512444157 \h </w:instrText>
             </w:r>
             <w:r>
               <w:rPr>
@@ -179,7 +177,7 @@
                 <w:noProof/>
                 <w:webHidden/>
               </w:rPr>
-              <w:t>1</w:t>
+              <w:t>2</w:t>
             </w:r>
             <w:r>
               <w:rPr>
@@ -200,7 +198,7 @@
               <w:noProof/>
             </w:rPr>
           </w:pPr>
-          <w:hyperlink w:anchor="_Toc511915054" w:history="1">
+          <w:hyperlink w:anchor="_Toc512444158" w:history="1">
             <w:r>
               <w:rPr>
                 <w:rStyle w:val="a4"/>
@@ -227,7 +225,7 @@
                 <w:noProof/>
                 <w:webHidden/>
               </w:rPr>
-              <w:instrText xml:space="preserve"> PAGEREF _Toc511915054 \h </w:instrText>
+              <w:instrText xml:space="preserve"> PAGEREF _Toc512444158 \h </w:instrText>
             </w:r>
             <w:r>
               <w:rPr>
@@ -247,7 +245,143 @@
                 <w:noProof/>
                 <w:webHidden/>
               </w:rPr>
-              <w:t>1</w:t>
+              <w:t>2</w:t>
+            </w:r>
+            <w:r>
+              <w:rPr>
+                <w:noProof/>
+                <w:webHidden/>
+              </w:rPr>
+              <w:fldChar w:fldCharType="end"/>
+            </w:r>
+          </w:hyperlink>
+        </w:p>
+        <w:p>
+          <w:pPr>
+            <w:pStyle w:val="21"/>
+            <w:tabs>
+              <w:tab w:val="right" w:leader="dot" w:pos="8296"/>
+            </w:tabs>
+            <w:rPr>
+              <w:noProof/>
+            </w:rPr>
+          </w:pPr>
+          <w:hyperlink w:anchor="_Toc512444159" w:history="1">
+            <w:r>
+              <w:rPr>
+                <w:rStyle w:val="a4"/>
+                <w:noProof/>
+              </w:rPr>
+              <w:t>3. 项目框架设计</w:t>
+            </w:r>
+            <w:r>
+              <w:rPr>
+                <w:noProof/>
+                <w:webHidden/>
+              </w:rPr>
+              <w:tab/>
+            </w:r>
+            <w:r>
+              <w:rPr>
+                <w:noProof/>
+                <w:webHidden/>
+              </w:rPr>
+              <w:fldChar w:fldCharType="begin"/>
+            </w:r>
+            <w:r>
+              <w:rPr>
+                <w:noProof/>
+                <w:webHidden/>
+              </w:rPr>
+              <w:instrText xml:space="preserve"> PAGEREF _Toc512444159 \h </w:instrText>
+            </w:r>
+            <w:r>
+              <w:rPr>
+                <w:noProof/>
+                <w:webHidden/>
+              </w:rPr>
+            </w:r>
+            <w:r>
+              <w:rPr>
+                <w:noProof/>
+                <w:webHidden/>
+              </w:rPr>
+              <w:fldChar w:fldCharType="separate"/>
+            </w:r>
+            <w:r>
+              <w:rPr>
+                <w:noProof/>
+                <w:webHidden/>
+              </w:rPr>
+              <w:t>2</w:t>
+            </w:r>
+            <w:r>
+              <w:rPr>
+                <w:noProof/>
+                <w:webHidden/>
+              </w:rPr>
+              <w:fldChar w:fldCharType="end"/>
+            </w:r>
+          </w:hyperlink>
+        </w:p>
+        <w:p>
+          <w:pPr>
+            <w:pStyle w:val="21"/>
+            <w:tabs>
+              <w:tab w:val="right" w:leader="dot" w:pos="8296"/>
+            </w:tabs>
+            <w:rPr>
+              <w:noProof/>
+            </w:rPr>
+          </w:pPr>
+          <w:hyperlink w:anchor="_Toc512444160" w:history="1">
+            <w:r>
+              <w:rPr>
+                <w:rStyle w:val="a4"/>
+                <w:noProof/>
+              </w:rPr>
+              <w:t>4. 平台使用流程介绍</w:t>
+            </w:r>
+            <w:r>
+              <w:rPr>
+                <w:noProof/>
+                <w:webHidden/>
+              </w:rPr>
+              <w:tab/>
+            </w:r>
+            <w:r>
+              <w:rPr>
+                <w:noProof/>
+                <w:webHidden/>
+              </w:rPr>
+              <w:fldChar w:fldCharType="begin"/>
+            </w:r>
+            <w:r>
+              <w:rPr>
+                <w:noProof/>
+                <w:webHidden/>
+              </w:rPr>
+              <w:instrText xml:space="preserve"> PAGEREF _Toc512444160 \h </w:instrText>
+            </w:r>
+            <w:r>
+              <w:rPr>
+                <w:noProof/>
+                <w:webHidden/>
+              </w:rPr>
+            </w:r>
+            <w:r>
+              <w:rPr>
+                <w:noProof/>
+                <w:webHidden/>
+              </w:rPr>
+              <w:fldChar w:fldCharType="separate"/>
+            </w:r>
+            <w:r>
+              <w:rPr>
+                <w:noProof/>
+                <w:webHidden/>
+              </w:rPr>
+              <w:t>3</w:t>
             </w:r>
             <w:r>
               <w:rPr>
@@ -268,7 +402,7 @@
               <w:noProof/>
             </w:rPr>
           </w:pPr>
-          <w:hyperlink w:anchor="_Toc511915055" w:history="1">
+          <w:hyperlink w:anchor="_Toc512444161" w:history="1">
             <w:r>
               <w:rPr>
                 <w:rStyle w:val="a4"/>
@@ -295,7 +429,7 @@
                 <w:noProof/>
                 <w:webHidden/>
               </w:rPr>
-              <w:instrText xml:space="preserve"> PAGEREF _Toc511915055 \h </w:instrText>
+              <w:instrText xml:space="preserve"> PAGEREF _Toc512444161 \h </w:instrText>
             </w:r>
             <w:r>
               <w:rPr>
@@ -315,7 +449,7 @@
                 <w:noProof/>
                 <w:webHidden/>
               </w:rPr>
-              <w:t>2</w:t>
+              <w:t>4</w:t>
             </w:r>
             <w:r>
               <w:rPr>
@@ -337,7 +471,7 @@
               <w:noProof/>
             </w:rPr>
           </w:pPr>
-          <w:hyperlink w:anchor="_Toc511915056" w:history="1">
+          <w:hyperlink w:anchor="_Toc512444162" w:history="1">
             <w:r>
               <w:rPr>
                 <w:rStyle w:val="a4"/>
@@ -377,7 +511,7 @@
                 <w:noProof/>
                 <w:webHidden/>
               </w:rPr>
-              <w:instrText xml:space="preserve"> PAGEREF _Toc511915056 \h </w:instrText>
+              <w:instrText xml:space="preserve"> PAGEREF _Toc512444162 \h </w:instrText>
             </w:r>
             <w:r>
               <w:rPr>
@@ -397,7 +531,7 @@
                 <w:noProof/>
                 <w:webHidden/>
               </w:rPr>
-              <w:t>2</w:t>
+              <w:t>4</w:t>
             </w:r>
             <w:r>
               <w:rPr>
@@ -419,7 +553,7 @@
               <w:noProof/>
             </w:rPr>
           </w:pPr>
-          <w:hyperlink w:anchor="_Toc511915057" w:history="1">
+          <w:hyperlink w:anchor="_Toc512444163" w:history="1">
             <w:r>
               <w:rPr>
                 <w:rStyle w:val="a4"/>
@@ -459,7 +593,7 @@
                 <w:noProof/>
                 <w:webHidden/>
               </w:rPr>
-              <w:instrText xml:space="preserve"> PAGEREF _Toc511915057 \h </w:instrText>
+              <w:instrText xml:space="preserve"> PAGEREF _Toc512444163 \h </w:instrText>
             </w:r>
             <w:r>
               <w:rPr>
@@ -479,7 +613,7 @@
                 <w:noProof/>
                 <w:webHidden/>
               </w:rPr>
-              <w:t>2</w:t>
+              <w:t>4</w:t>
             </w:r>
             <w:r>
               <w:rPr>
@@ -501,7 +635,7 @@
               <w:noProof/>
             </w:rPr>
           </w:pPr>
-          <w:hyperlink w:anchor="_Toc511915058" w:history="1">
+          <w:hyperlink w:anchor="_Toc512444164" w:history="1">
             <w:r>
               <w:rPr>
                 <w:rStyle w:val="a4"/>
@@ -541,7 +675,7 @@
                 <w:noProof/>
                 <w:webHidden/>
               </w:rPr>
-              <w:instrText xml:space="preserve"> PAGEREF _Toc511915058 \h </w:instrText>
+              <w:instrText xml:space="preserve"> PAGEREF _Toc512444164 \h </w:instrText>
             </w:r>
             <w:r>
               <w:rPr>
@@ -561,7 +695,7 @@
                 <w:noProof/>
                 <w:webHidden/>
               </w:rPr>
-              <w:t>3</w:t>
+              <w:t>5</w:t>
             </w:r>
             <w:r>
               <w:rPr>
@@ -582,7 +716,7 @@
               <w:noProof/>
             </w:rPr>
           </w:pPr>
-          <w:hyperlink w:anchor="_Toc511915059" w:history="1">
+          <w:hyperlink w:anchor="_Toc512444165" w:history="1">
             <w:r>
               <w:rPr>
                 <w:rStyle w:val="a4"/>
@@ -609,7 +743,7 @@
                 <w:noProof/>
                 <w:webHidden/>
               </w:rPr>
-              <w:instrText xml:space="preserve"> PAGEREF _Toc511915059 \h </w:instrText>
+              <w:instrText xml:space="preserve"> PAGEREF _Toc512444165 \h </w:instrText>
             </w:r>
             <w:r>
               <w:rPr>
@@ -629,7 +763,7 @@
                 <w:noProof/>
                 <w:webHidden/>
               </w:rPr>
-              <w:t>4</w:t>
+              <w:t>6</w:t>
             </w:r>
             <w:r>
               <w:rPr>
@@ -651,7 +785,7 @@
               <w:noProof/>
             </w:rPr>
           </w:pPr>
-          <w:hyperlink w:anchor="_Toc511915060" w:history="1">
+          <w:hyperlink w:anchor="_Toc512444166" w:history="1">
             <w:r>
               <w:rPr>
                 <w:rStyle w:val="a4"/>
@@ -691,7 +825,7 @@
                 <w:noProof/>
                 <w:webHidden/>
               </w:rPr>
-              <w:instrText xml:space="preserve"> PAGEREF _Toc511915060 \h </w:instrText>
+              <w:instrText xml:space="preserve"> PAGEREF _Toc512444166 \h </w:instrText>
             </w:r>
             <w:r>
               <w:rPr>
@@ -711,7 +845,7 @@
                 <w:noProof/>
                 <w:webHidden/>
               </w:rPr>
-              <w:t>4</w:t>
+              <w:t>6</w:t>
             </w:r>
             <w:r>
               <w:rPr>
@@ -733,7 +867,7 @@
               <w:noProof/>
             </w:rPr>
           </w:pPr>
-          <w:hyperlink w:anchor="_Toc511915061" w:history="1">
+          <w:hyperlink w:anchor="_Toc512444167" w:history="1">
             <w:r>
               <w:rPr>
                 <w:rStyle w:val="a4"/>
@@ -773,7 +907,7 @@
                 <w:noProof/>
                 <w:webHidden/>
               </w:rPr>
-              <w:instrText xml:space="preserve"> PAGEREF _Toc511915061 \h </w:instrText>
+              <w:instrText xml:space="preserve"> PAGEREF _Toc512444167 \h </w:instrText>
             </w:r>
             <w:r>
               <w:rPr>
@@ -793,7 +927,7 @@
                 <w:noProof/>
                 <w:webHidden/>
               </w:rPr>
-              <w:t>4</w:t>
+              <w:t>6</w:t>
             </w:r>
             <w:r>
               <w:rPr>
@@ -815,7 +949,7 @@
               <w:noProof/>
             </w:rPr>
           </w:pPr>
-          <w:hyperlink w:anchor="_Toc511915062" w:history="1">
+          <w:hyperlink w:anchor="_Toc512444168" w:history="1">
             <w:r>
               <w:rPr>
                 <w:rStyle w:val="a4"/>
@@ -855,7 +989,7 @@
                 <w:noProof/>
                 <w:webHidden/>
               </w:rPr>
-              <w:instrText xml:space="preserve"> PAGEREF _Toc511915062 \h </w:instrText>
+              <w:instrText xml:space="preserve"> PAGEREF _Toc512444168 \h </w:instrText>
             </w:r>
             <w:r>
               <w:rPr>
@@ -875,7 +1009,7 @@
                 <w:noProof/>
                 <w:webHidden/>
               </w:rPr>
-              <w:t>4</w:t>
+              <w:t>6</w:t>
             </w:r>
             <w:r>
               <w:rPr>
@@ -897,7 +1031,7 @@
               <w:noProof/>
             </w:rPr>
           </w:pPr>
-          <w:hyperlink w:anchor="_Toc511915063" w:history="1">
+          <w:hyperlink w:anchor="_Toc512444169" w:history="1">
             <w:r>
               <w:rPr>
                 <w:rStyle w:val="a4"/>
@@ -937,7 +1071,7 @@
                 <w:noProof/>
                 <w:webHidden/>
               </w:rPr>
-              <w:instrText xml:space="preserve"> PAGEREF _Toc511915063 \h </w:instrText>
+              <w:instrText xml:space="preserve"> PAGEREF _Toc512444169 \h </w:instrText>
             </w:r>
             <w:r>
               <w:rPr>
@@ -957,7 +1091,7 @@
                 <w:noProof/>
                 <w:webHidden/>
               </w:rPr>
-              <w:t>4</w:t>
+              <w:t>6</w:t>
             </w:r>
             <w:r>
               <w:rPr>
@@ -979,7 +1113,7 @@
               <w:noProof/>
             </w:rPr>
           </w:pPr>
-          <w:hyperlink w:anchor="_Toc511915064" w:history="1">
+          <w:hyperlink w:anchor="_Toc512444170" w:history="1">
             <w:r>
               <w:rPr>
                 <w:rStyle w:val="a4"/>
@@ -1019,7 +1153,7 @@
                 <w:noProof/>
                 <w:webHidden/>
               </w:rPr>
-              <w:instrText xml:space="preserve"> PAGEREF _Toc511915064 \h </w:instrText>
+              <w:instrText xml:space="preserve"> PAGEREF _Toc512444170 \h </w:instrText>
             </w:r>
             <w:r>
               <w:rPr>
@@ -1039,7 +1173,7 @@
                 <w:noProof/>
                 <w:webHidden/>
               </w:rPr>
-              <w:t>4</w:t>
+              <w:t>6</w:t>
             </w:r>
             <w:r>
               <w:rPr>
@@ -1061,7 +1195,7 @@
               <w:noProof/>
             </w:rPr>
           </w:pPr>
-          <w:hyperlink w:anchor="_Toc511915065" w:history="1">
+          <w:hyperlink w:anchor="_Toc512444171" w:history="1">
             <w:r>
               <w:rPr>
                 <w:rStyle w:val="a4"/>
@@ -1101,7 +1235,7 @@
                 <w:noProof/>
                 <w:webHidden/>
               </w:rPr>
-              <w:instrText xml:space="preserve"> PAGEREF _Toc511915065 \h </w:instrText>
+              <w:instrText xml:space="preserve"> PAGEREF _Toc512444171 \h </w:instrText>
             </w:r>
             <w:r>
               <w:rPr>
@@ -1121,7 +1255,7 @@
                 <w:noProof/>
                 <w:webHidden/>
               </w:rPr>
-              <w:t>4</w:t>
+              <w:t>6</w:t>
             </w:r>
             <w:r>
               <w:rPr>
@@ -1143,7 +1277,7 @@
               <w:noProof/>
             </w:rPr>
           </w:pPr>
-          <w:hyperlink w:anchor="_Toc511915066" w:history="1">
+          <w:hyperlink w:anchor="_Toc512444172" w:history="1">
             <w:r>
               <w:rPr>
                 <w:rStyle w:val="a4"/>
@@ -1183,7 +1317,7 @@
                 <w:noProof/>
                 <w:webHidden/>
               </w:rPr>
-              <w:instrText xml:space="preserve"> PAGEREF _Toc511915066 \h </w:instrText>
+              <w:instrText xml:space="preserve"> PAGEREF _Toc512444172 \h </w:instrText>
             </w:r>
             <w:r>
               <w:rPr>
@@ -1203,7 +1337,7 @@
                 <w:noProof/>
                 <w:webHidden/>
               </w:rPr>
-              <w:t>4</w:t>
+              <w:t>6</w:t>
             </w:r>
             <w:r>
               <w:rPr>
@@ -1225,7 +1359,7 @@
               <w:noProof/>
             </w:rPr>
           </w:pPr>
-          <w:hyperlink w:anchor="_Toc511915067" w:history="1">
+          <w:hyperlink w:anchor="_Toc512444173" w:history="1">
             <w:r>
               <w:rPr>
                 <w:rStyle w:val="a4"/>
@@ -1265,7 +1399,7 @@
                 <w:noProof/>
                 <w:webHidden/>
               </w:rPr>
-              <w:instrText xml:space="preserve"> PAGEREF _Toc511915067 \h </w:instrText>
+              <w:instrText xml:space="preserve"> PAGEREF _Toc512444173 \h </w:instrText>
             </w:r>
             <w:r>
               <w:rPr>
@@ -1285,7 +1419,7 @@
                 <w:noProof/>
                 <w:webHidden/>
               </w:rPr>
-              <w:t>6</w:t>
+              <w:t>8</w:t>
             </w:r>
             <w:r>
               <w:rPr>
@@ -1306,7 +1440,7 @@
               <w:noProof/>
             </w:rPr>
           </w:pPr>
-          <w:hyperlink w:anchor="_Toc511915068" w:history="1">
+          <w:hyperlink w:anchor="_Toc512444174" w:history="1">
             <w:r>
               <w:rPr>
                 <w:rStyle w:val="a4"/>
@@ -1333,7 +1467,7 @@
                 <w:noProof/>
                 <w:webHidden/>
               </w:rPr>
-              <w:instrText xml:space="preserve"> PAGEREF _Toc511915068 \h </w:instrText>
+              <w:instrText xml:space="preserve"> PAGEREF _Toc512444174 \h </w:instrText>
             </w:r>
             <w:r>
               <w:rPr>
@@ -1353,7 +1487,7 @@
                 <w:noProof/>
                 <w:webHidden/>
               </w:rPr>
-              <w:t>6</w:t>
+              <w:t>8</w:t>
             </w:r>
             <w:r>
               <w:rPr>
@@ -1374,7 +1508,7 @@
               <w:noProof/>
             </w:rPr>
           </w:pPr>
-          <w:hyperlink w:anchor="_Toc511915069" w:history="1">
+          <w:hyperlink w:anchor="_Toc512444175" w:history="1">
             <w:r>
               <w:rPr>
                 <w:rStyle w:val="a4"/>
@@ -1401,7 +1535,7 @@
                 <w:noProof/>
                 <w:webHidden/>
               </w:rPr>
-              <w:instrText xml:space="preserve"> PAGEREF _Toc511915069 \h </w:instrText>
+              <w:instrText xml:space="preserve"> PAGEREF _Toc512444175 \h </w:instrText>
             </w:r>
             <w:r>
               <w:rPr>
@@ -1421,7 +1555,7 @@
                 <w:noProof/>
                 <w:webHidden/>
               </w:rPr>
-              <w:t>6</w:t>
+              <w:t>8</w:t>
             </w:r>
             <w:r>
               <w:rPr>
@@ -1442,7 +1576,7 @@
               <w:noProof/>
             </w:rPr>
           </w:pPr>
-          <w:hyperlink w:anchor="_Toc511915070" w:history="1">
+          <w:hyperlink w:anchor="_Toc512444176" w:history="1">
             <w:r>
               <w:rPr>
                 <w:rStyle w:val="a4"/>
@@ -1469,7 +1603,7 @@
                 <w:noProof/>
                 <w:webHidden/>
               </w:rPr>
-              <w:instrText xml:space="preserve"> PAGEREF _Toc511915070 \h </w:instrText>
+              <w:instrText xml:space="preserve"> PAGEREF _Toc512444176 \h </w:instrText>
             </w:r>
             <w:r>
               <w:rPr>
@@ -1489,7 +1623,7 @@
                 <w:noProof/>
                 <w:webHidden/>
               </w:rPr>
-              <w:t>6</w:t>
+              <w:t>8</w:t>
             </w:r>
             <w:r>
               <w:rPr>
@@ -1510,7 +1644,7 @@
               <w:noProof/>
             </w:rPr>
           </w:pPr>
-          <w:hyperlink w:anchor="_Toc511915071" w:history="1">
+          <w:hyperlink w:anchor="_Toc512444177" w:history="1">
             <w:r>
               <w:rPr>
                 <w:rStyle w:val="a4"/>
@@ -1537,7 +1671,7 @@
                 <w:noProof/>
                 <w:webHidden/>
               </w:rPr>
-              <w:instrText xml:space="preserve"> PAGEREF _Toc511915071 \h </w:instrText>
+              <w:instrText xml:space="preserve"> PAGEREF _Toc512444177 \h </w:instrText>
             </w:r>
             <w:r>
               <w:rPr>
@@ -1557,7 +1691,7 @@
                 <w:noProof/>
                 <w:webHidden/>
               </w:rPr>
-              <w:t>6</w:t>
+              <w:t>9</w:t>
             </w:r>
             <w:r>
               <w:rPr>
@@ -1579,7 +1713,7 @@
               <w:noProof/>
             </w:rPr>
           </w:pPr>
-          <w:hyperlink w:anchor="_Toc511915072" w:history="1">
+          <w:hyperlink w:anchor="_Toc512444178" w:history="1">
             <w:r>
               <w:rPr>
                 <w:rStyle w:val="a4"/>
@@ -1619,7 +1753,7 @@
                 <w:noProof/>
                 <w:webHidden/>
               </w:rPr>
-              <w:instrText xml:space="preserve"> PAGEREF _Toc511915072 \h </w:instrText>
+              <w:instrText xml:space="preserve"> PAGEREF _Toc512444178 \h </w:instrText>
             </w:r>
             <w:r>
               <w:rPr>
@@ -1639,7 +1773,7 @@
                 <w:noProof/>
                 <w:webHidden/>
               </w:rPr>
-              <w:t>6</w:t>
+              <w:t>9</w:t>
             </w:r>
             <w:r>
               <w:rPr>
@@ -1661,7 +1795,7 @@
               <w:noProof/>
             </w:rPr>
           </w:pPr>
-          <w:hyperlink w:anchor="_Toc511915073" w:history="1">
+          <w:hyperlink w:anchor="_Toc512444179" w:history="1">
             <w:r>
               <w:rPr>
                 <w:rStyle w:val="a4"/>
@@ -1701,7 +1835,7 @@
                 <w:noProof/>
                 <w:webHidden/>
               </w:rPr>
-              <w:instrText xml:space="preserve"> PAGEREF _Toc511915073 \h </w:instrText>
+              <w:instrText xml:space="preserve"> PAGEREF _Toc512444179 \h </w:instrText>
             </w:r>
             <w:r>
               <w:rPr>
@@ -1721,7 +1855,7 @@
                 <w:noProof/>
                 <w:webHidden/>
               </w:rPr>
-              <w:t>6</w:t>
+              <w:t>9</w:t>
             </w:r>
             <w:r>
               <w:rPr>
@@ -1743,7 +1877,7 @@
               <w:noProof/>
             </w:rPr>
           </w:pPr>
-          <w:hyperlink w:anchor="_Toc511915074" w:history="1">
+          <w:hyperlink w:anchor="_Toc512444180" w:history="1">
             <w:r>
               <w:rPr>
                 <w:rStyle w:val="a4"/>
@@ -1783,7 +1917,7 @@
                 <w:noProof/>
                 <w:webHidden/>
               </w:rPr>
-              <w:instrText xml:space="preserve"> PAGEREF _Toc511915074 \h </w:instrText>
+              <w:instrText xml:space="preserve"> PAGEREF _Toc512444180 \h </w:instrText>
             </w:r>
             <w:r>
               <w:rPr>
@@ -1803,7 +1937,7 @@
                 <w:noProof/>
                 <w:webHidden/>
               </w:rPr>
-              <w:t>6</w:t>
+              <w:t>9</w:t>
             </w:r>
             <w:r>
               <w:rPr>
@@ -1824,7 +1958,7 @@
               <w:noProof/>
             </w:rPr>
           </w:pPr>
-          <w:hyperlink w:anchor="_Toc511915075" w:history="1">
+          <w:hyperlink w:anchor="_Toc512444181" w:history="1">
             <w:r>
               <w:rPr>
                 <w:rStyle w:val="a4"/>
@@ -1851,7 +1985,7 @@
                 <w:noProof/>
                 <w:webHidden/>
               </w:rPr>
-              <w:instrText xml:space="preserve"> PAGEREF _Toc511915075 \h </w:instrText>
+              <w:instrText xml:space="preserve"> PAGEREF _Toc512444181 \h </w:instrText>
             </w:r>
             <w:r>
               <w:rPr>
@@ -1871,7 +2005,7 @@
                 <w:noProof/>
                 <w:webHidden/>
               </w:rPr>
-              <w:t>7</w:t>
+              <w:t>9</w:t>
             </w:r>
             <w:r>
               <w:rPr>
@@ -1929,25 +2063,28 @@
           <w:sz w:val="36"/>
         </w:rPr>
       </w:pPr>
-      <w:r>
-        <w:rPr>
-          <w:rFonts w:hint="eastAsia"/>
+    </w:p>
+    <w:p>
+      <w:pPr>
+        <w:jc w:val="center"/>
+        <w:rPr>
           <w:b/>
           <w:sz w:val="36"/>
         </w:rPr>
-        <w:t>自动化测试平台</w:t>
-      </w:r>
-      <w:r>
-        <w:rPr>
-          <w:rFonts w:hint="eastAsia"/>
+      </w:pPr>
+    </w:p>
+    <w:p>
+      <w:pPr>
+        <w:jc w:val="center"/>
+        <w:rPr>
           <w:b/>
           <w:sz w:val="36"/>
         </w:rPr>
-        <w:t>设计文档</w:t>
-      </w:r>
-    </w:p>
-    <w:p>
-      <w:pPr>
+      </w:pPr>
+    </w:p>
+    <w:p>
+      <w:pPr>
+        <w:jc w:val="center"/>
         <w:rPr>
           <w:b/>
           <w:sz w:val="36"/>
@@ -1956,12 +2093,63 @@
     </w:p>
     <w:p>
       <w:pPr>
+        <w:jc w:val="center"/>
+        <w:rPr>
+          <w:b/>
+          <w:sz w:val="36"/>
+        </w:rPr>
+      </w:pPr>
+    </w:p>
+    <w:p>
+      <w:pPr>
+        <w:jc w:val="center"/>
+        <w:rPr>
+          <w:b/>
+          <w:sz w:val="36"/>
+        </w:rPr>
+      </w:pPr>
+    </w:p>
+    <w:p>
+      <w:pPr>
+        <w:jc w:val="center"/>
+        <w:rPr>
+          <w:b/>
+          <w:sz w:val="36"/>
+        </w:rPr>
+      </w:pPr>
+      <w:r>
+        <w:rPr>
+          <w:rFonts w:hint="eastAsia"/>
+          <w:b/>
+          <w:sz w:val="36"/>
+        </w:rPr>
+        <w:t>自动化测试平台</w:t>
+      </w:r>
+      <w:r>
+        <w:rPr>
+          <w:rFonts w:hint="eastAsia"/>
+          <w:b/>
+          <w:sz w:val="36"/>
+        </w:rPr>
+        <w:t>设计文档</w:t>
+      </w:r>
+    </w:p>
+    <w:p>
+      <w:pPr>
+        <w:rPr>
+          <w:b/>
+          <w:sz w:val="36"/>
+        </w:rPr>
+      </w:pPr>
+    </w:p>
+    <w:p>
+      <w:pPr>
         <w:pStyle w:val="1"/>
         <w:rPr>
           <w:sz w:val="36"/>
         </w:rPr>
       </w:pPr>
-      <w:bookmarkStart w:id="1" w:name="_Toc511915052"/>
+      <w:bookmarkStart w:id="0" w:name="_Toc512444156"/>
       <w:proofErr w:type="gramStart"/>
       <w:r>
         <w:rPr>
@@ -1992,18 +2180,220 @@
         </w:rPr>
         <w:t>整体介绍</w:t>
       </w:r>
+      <w:bookmarkEnd w:id="0"/>
+    </w:p>
+    <w:p>
+      <w:pPr>
+        <w:pStyle w:val="2"/>
+      </w:pPr>
+      <w:bookmarkStart w:id="1" w:name="_Toc512444157"/>
+      <w:r>
+        <w:rPr>
+          <w:rFonts w:hint="eastAsia"/>
+        </w:rPr>
+        <w:t>1.</w:t>
+      </w:r>
+      <w:r>
+        <w:t xml:space="preserve"> </w:t>
+      </w:r>
+      <w:r>
+        <w:rPr>
+          <w:rFonts w:hint="eastAsia"/>
+        </w:rPr>
+        <w:t>项目</w:t>
+      </w:r>
+      <w:r>
+        <w:rPr>
+          <w:rFonts w:hint="eastAsia"/>
+        </w:rPr>
+        <w:t>背景</w:t>
+      </w:r>
       <w:bookmarkEnd w:id="1"/>
     </w:p>
     <w:p>
+      <w:r>
+        <w:tab/>
+      </w:r>
+      <w:r>
+        <w:rPr>
+          <w:rFonts w:hint="eastAsia"/>
+        </w:rPr>
+        <w:t>随着公公司的发展与壮大，相应的项目也越来越多，Q</w:t>
+      </w:r>
+      <w:r>
+        <w:t>A</w:t>
+      </w:r>
+      <w:r>
+        <w:rPr>
+          <w:rFonts w:hint="eastAsia"/>
+        </w:rPr>
+        <w:t>为保证产品的质量，工作的任务量也在急剧增加。而Q</w:t>
+      </w:r>
+      <w:r>
+        <w:t>A</w:t>
+      </w:r>
+      <w:r>
+        <w:t>大部分时间都花在了功能测试保障、回归测试和</w:t>
+      </w:r>
+      <w:r>
+        <w:rPr>
+          <w:rFonts w:hint="eastAsia"/>
+        </w:rPr>
+        <w:t>产品发布验证等重复</w:t>
+      </w:r>
+      <w:r>
+        <w:rPr>
+          <w:rFonts w:hint="eastAsia"/>
+        </w:rPr>
+        <w:t>且量</w:t>
+      </w:r>
+      <w:r>
+        <w:rPr>
+          <w:rFonts w:hint="eastAsia"/>
+        </w:rPr>
+        <w:t>大</w:t>
+      </w:r>
+      <w:r>
+        <w:rPr>
+          <w:rFonts w:hint="eastAsia"/>
+        </w:rPr>
+        <w:t>的</w:t>
+      </w:r>
+      <w:r>
+        <w:rPr>
+          <w:rFonts w:hint="eastAsia"/>
+        </w:rPr>
+        <w:t>工作</w:t>
+      </w:r>
+      <w:r>
+        <w:rPr>
+          <w:rFonts w:hint="eastAsia"/>
+        </w:rPr>
+        <w:t>上面</w:t>
+      </w:r>
+      <w:r>
+        <w:rPr>
+          <w:rFonts w:hint="eastAsia"/>
+        </w:rPr>
+        <w:t>；</w:t>
+      </w:r>
+      <w:r>
+        <w:rPr>
+          <w:rFonts w:hint="eastAsia"/>
+        </w:rPr>
+        <w:t>在某个项目上面深入展开测试与探究的时间与精力日趋减少</w:t>
+      </w:r>
+      <w:r>
+        <w:rPr>
+          <w:rFonts w:hint="eastAsia"/>
+        </w:rPr>
+        <w:t>，这必然会导致产品深层次的B</w:t>
+      </w:r>
+      <w:r>
+        <w:t>UG</w:t>
+      </w:r>
+      <w:r>
+        <w:rPr>
+          <w:rFonts w:hint="eastAsia"/>
+        </w:rPr>
+        <w:t>的发现概率降低。</w:t>
+      </w:r>
+    </w:p>
+    <w:p>
+      <w:pPr>
+        <w:ind w:firstLine="420"/>
+      </w:pPr>
+      <w:r>
+        <w:rPr>
+          <w:rFonts w:hint="eastAsia"/>
+        </w:rPr>
+        <w:t>我们的很多产品都已经趋于成熟，比如本地A</w:t>
+      </w:r>
+      <w:r>
+        <w:t>PI</w:t>
+      </w:r>
+      <w:r>
+        <w:rPr>
+          <w:rFonts w:hint="eastAsia"/>
+        </w:rPr>
+        <w:t>，云端A</w:t>
+      </w:r>
+      <w:r>
+        <w:t>PI</w:t>
+      </w:r>
+      <w:r>
+        <w:rPr>
+          <w:rFonts w:hint="eastAsia"/>
+        </w:rPr>
+        <w:t>，A</w:t>
+      </w:r>
+      <w:r>
+        <w:t>C</w:t>
+      </w:r>
+      <w:r>
+        <w:rPr>
+          <w:rFonts w:hint="eastAsia"/>
+        </w:rPr>
+        <w:t>的W</w:t>
+      </w:r>
+      <w:r>
+        <w:t>EB</w:t>
+      </w:r>
+      <w:r>
+        <w:rPr>
+          <w:rFonts w:hint="eastAsia"/>
+        </w:rPr>
+        <w:t>等，</w:t>
+      </w:r>
+      <w:r>
+        <w:rPr>
+          <w:rFonts w:hint="eastAsia"/>
+        </w:rPr>
+        <w:t>我们测试人员也编写</w:t>
+      </w:r>
+      <w:r>
+        <w:rPr>
+          <w:rFonts w:hint="eastAsia"/>
+        </w:rPr>
+        <w:t>了</w:t>
+      </w:r>
+      <w:r>
+        <w:rPr>
+          <w:rFonts w:hint="eastAsia"/>
+        </w:rPr>
+        <w:t>完整的测试用例。</w:t>
+      </w:r>
+      <w:r>
+        <w:rPr>
+          <w:rFonts w:hint="eastAsia"/>
+        </w:rPr>
+        <w:t>在上述产品迭代时，Q</w:t>
+      </w:r>
+      <w:r>
+        <w:t>A</w:t>
+      </w:r>
+      <w:r>
+        <w:rPr>
+          <w:rFonts w:hint="eastAsia"/>
+        </w:rPr>
+        <w:t>的主要工作就是重复性的执行这些测试用例。因此，我们可以展开上述功能的自动化测试工作。</w:t>
+      </w:r>
+    </w:p>
+    <w:p>
+      <w:pPr>
+        <w:ind w:firstLine="420"/>
+      </w:pPr>
+    </w:p>
+    <w:p>
       <w:pPr>
         <w:pStyle w:val="2"/>
       </w:pPr>
-      <w:bookmarkStart w:id="2" w:name="_Toc511915053"/>
-      <w:r>
-        <w:rPr>
-          <w:rFonts w:hint="eastAsia"/>
-        </w:rPr>
-        <w:t>1.</w:t>
+      <w:bookmarkStart w:id="2" w:name="_Toc512444158"/>
+      <w:r>
+        <w:rPr>
+          <w:rFonts w:hint="eastAsia"/>
+        </w:rPr>
+        <w:t>2.</w:t>
       </w:r>
       <w:r>
         <w:t xml:space="preserve"> </w:t>
@@ -2018,131 +2408,1919 @@
         <w:rPr>
           <w:rFonts w:hint="eastAsia"/>
         </w:rPr>
-        <w:t>背景</w:t>
+        <w:t>需求</w:t>
       </w:r>
       <w:bookmarkEnd w:id="2"/>
     </w:p>
     <w:p>
       <w:pPr>
-        <w:rPr>
-          <w:rFonts w:hint="eastAsia"/>
-        </w:rPr>
-      </w:pPr>
-      <w:r>
+        <w:ind w:firstLine="420"/>
+      </w:pPr>
+      <w:r>
+        <w:rPr>
+          <w:rFonts w:hint="eastAsia"/>
+        </w:rPr>
+        <w:t>目前我们自动化项目整理的需求如下：</w:t>
+      </w:r>
+    </w:p>
+    <w:p>
+      <w:pPr>
+        <w:ind w:leftChars="400" w:left="840"/>
+      </w:pPr>
+      <w:r>
+        <w:t>同一份代码可以在多个</w:t>
+      </w:r>
+      <w:r>
+        <w:rPr>
+          <w:rFonts w:hint="eastAsia"/>
+        </w:rPr>
+        <w:t>项目</w:t>
+      </w:r>
+      <w:r>
+        <w:t>执行</w:t>
+      </w:r>
+    </w:p>
+    <w:p>
+      <w:pPr>
+        <w:ind w:leftChars="400" w:left="840"/>
+      </w:pPr>
+      <w:r>
+        <w:t>各个</w:t>
+      </w:r>
+      <w:r>
+        <w:rPr>
+          <w:rFonts w:hint="eastAsia"/>
+        </w:rPr>
+        <w:t>项目</w:t>
+      </w:r>
+      <w:r>
+        <w:t>的测试数据相互独立，不会互相影响</w:t>
+      </w:r>
+    </w:p>
+    <w:p>
+      <w:pPr>
+        <w:ind w:leftChars="400" w:left="840"/>
+      </w:pPr>
+      <w:r>
+        <w:t>各个</w:t>
+      </w:r>
+      <w:r>
+        <w:rPr>
+          <w:rFonts w:hint="eastAsia"/>
+        </w:rPr>
+        <w:t>项目</w:t>
+      </w:r>
+      <w:r>
+        <w:t>的测试</w:t>
+      </w:r>
+      <w:r>
+        <w:rPr>
+          <w:rFonts w:hint="eastAsia"/>
+        </w:rPr>
+        <w:t>环境</w:t>
+      </w:r>
+      <w:r>
+        <w:t>相互独立，不会互相影响</w:t>
+      </w:r>
+    </w:p>
+    <w:p>
+      <w:pPr>
+        <w:ind w:leftChars="400" w:left="840"/>
+      </w:pPr>
+      <w:r>
+        <w:t>当用例执行出错时，有详细的日志帮助定位</w:t>
+      </w:r>
+    </w:p>
+    <w:p>
+      <w:pPr>
+        <w:ind w:leftChars="400" w:left="840"/>
+      </w:pPr>
+      <w:r>
+        <w:rPr>
+          <w:rFonts w:hint="eastAsia"/>
+        </w:rPr>
+        <w:t>自动化生成测试报告并发送邮件</w:t>
+      </w:r>
+    </w:p>
+    <w:p>
+      <w:pPr>
+        <w:ind w:leftChars="400" w:left="840"/>
+      </w:pPr>
+      <w:r>
+        <w:t>较好的可维护性和集群扩展性。</w:t>
+      </w:r>
+    </w:p>
+    <w:p>
+      <w:pPr>
+        <w:pStyle w:val="2"/>
+      </w:pPr>
+      <w:bookmarkStart w:id="3" w:name="_Toc512444159"/>
+      <w:r>
+        <w:rPr>
+          <w:rFonts w:hint="eastAsia"/>
+        </w:rPr>
+        <w:t>3.</w:t>
+      </w:r>
+      <w:r>
+        <w:t xml:space="preserve"> </w:t>
+      </w:r>
+      <w:r>
+        <w:rPr>
+          <w:rFonts w:hint="eastAsia"/>
+        </w:rPr>
+        <w:t>项目</w:t>
+      </w:r>
+      <w:r>
+        <w:rPr>
+          <w:rFonts w:hint="eastAsia"/>
+        </w:rPr>
+        <w:t>框架</w:t>
+      </w:r>
+      <w:r>
+        <w:rPr>
+          <w:rFonts w:hint="eastAsia"/>
+        </w:rPr>
+        <w:t>设计</w:t>
+      </w:r>
+      <w:bookmarkEnd w:id="3"/>
+    </w:p>
+    <w:p/>
+    <w:p>
+      <w:pPr>
+        <w:ind w:leftChars="200" w:left="420" w:firstLineChars="200" w:firstLine="420"/>
+      </w:pPr>
+      <w:r>
+        <w:rPr>
+          <w:rFonts w:hint="eastAsia"/>
+        </w:rPr>
+        <w:t>针对项目的需求，自动化测试平台设计了测试计划（</w:t>
+      </w:r>
+      <w:proofErr w:type="spellStart"/>
+      <w:r>
+        <w:rPr>
+          <w:rFonts w:hint="eastAsia"/>
+        </w:rPr>
+        <w:t>test</w:t>
+      </w:r>
+      <w:r>
+        <w:t>_plan</w:t>
+      </w:r>
+      <w:proofErr w:type="spellEnd"/>
+      <w:r>
+        <w:rPr>
+          <w:rFonts w:hint="eastAsia"/>
+        </w:rPr>
+        <w:t>）和测试任务(</w:t>
+      </w:r>
+      <w:proofErr w:type="spellStart"/>
+      <w:r>
+        <w:t>test_job</w:t>
+      </w:r>
+      <w:proofErr w:type="spellEnd"/>
+      <w:r>
+        <w:t>)</w:t>
+      </w:r>
+      <w:r>
+        <w:rPr>
+          <w:rFonts w:hint="eastAsia"/>
+        </w:rPr>
+        <w:t>两个概念。</w:t>
+      </w:r>
+    </w:p>
+    <w:p>
+      <w:pPr>
+        <w:ind w:leftChars="200" w:left="420" w:firstLineChars="200" w:firstLine="420"/>
+      </w:pPr>
+      <w:r>
+        <w:rPr>
+          <w:rFonts w:hint="eastAsia"/>
+        </w:rPr>
+        <w:t>测试计划是测试报告的生成依据，测试报告与测试计划一一对应。</w:t>
+      </w:r>
+      <w:r>
+        <w:rPr>
+          <w:rFonts w:hint="eastAsia"/>
+        </w:rPr>
+        <w:t>测试平台可以同时开启多个测试计划，</w:t>
+      </w:r>
+      <w:r>
+        <w:rPr>
+          <w:rFonts w:hint="eastAsia"/>
+        </w:rPr>
+        <w:t>一个测试计划下面至少包含一个测试任务。</w:t>
+      </w:r>
+    </w:p>
+    <w:p>
+      <w:pPr>
+        <w:ind w:leftChars="200" w:left="420" w:firstLineChars="200" w:firstLine="420"/>
+      </w:pPr>
+      <w:r>
+        <w:rPr>
+          <w:rFonts w:hint="eastAsia"/>
+        </w:rPr>
+        <w:t>测试任务是测试用例的执行者，一个测试任务下面可以有很多测试用例。测试任务可以指定单独的测试环境，同时也可以多个测试任务共享一个测试环境。</w:t>
+      </w:r>
+    </w:p>
+    <w:p>
+      <w:r>
+        <w:lastRenderedPageBreak/>
         <w:tab/>
       </w:r>
       <w:r>
-        <w:rPr>
-          <w:rFonts w:hint="eastAsia"/>
-        </w:rPr>
-        <w:t>随着公公司的发展与壮大，相应的项目也越来越多，Q</w:t>
-      </w:r>
-      <w:r>
-        <w:t>A</w:t>
-      </w:r>
-      <w:r>
-        <w:rPr>
-          <w:rFonts w:hint="eastAsia"/>
-        </w:rPr>
-        <w:t>为保证产品的质量，工作的任务量也在急剧增加。而Q</w:t>
-      </w:r>
-      <w:r>
-        <w:t>A</w:t>
-      </w:r>
-      <w:r>
-        <w:t>大部分时间都花在了功能测试保障、回归测试和</w:t>
-      </w:r>
-      <w:r>
-        <w:rPr>
-          <w:rFonts w:hint="eastAsia"/>
-        </w:rPr>
-        <w:t>产品发布验证等重复</w:t>
-      </w:r>
-      <w:r>
-        <w:rPr>
-          <w:rFonts w:hint="eastAsia"/>
-        </w:rPr>
-        <w:t>且量</w:t>
-      </w:r>
-      <w:r>
-        <w:rPr>
-          <w:rFonts w:hint="eastAsia"/>
-        </w:rPr>
-        <w:t>大</w:t>
-      </w:r>
-      <w:r>
-        <w:rPr>
-          <w:rFonts w:hint="eastAsia"/>
-        </w:rPr>
-        <w:t>的</w:t>
-      </w:r>
-      <w:r>
-        <w:rPr>
-          <w:rFonts w:hint="eastAsia"/>
-        </w:rPr>
-        <w:t>工作</w:t>
-      </w:r>
-      <w:r>
-        <w:rPr>
-          <w:rFonts w:hint="eastAsia"/>
-        </w:rPr>
-        <w:t>上面</w:t>
-      </w:r>
-      <w:r>
-        <w:rPr>
-          <w:rFonts w:hint="eastAsia"/>
-        </w:rPr>
-        <w:t>；</w:t>
-      </w:r>
-      <w:r>
-        <w:rPr>
-          <w:rFonts w:hint="eastAsia"/>
-        </w:rPr>
-        <w:t>在某个项目上面深入展开测试与探究的时间与精力日趋减少</w:t>
-      </w:r>
-      <w:r>
-        <w:rPr>
-          <w:rFonts w:hint="eastAsia"/>
-        </w:rPr>
-        <w:t>，这必然会导致产品深层次的B</w:t>
-      </w:r>
-      <w:r>
-        <w:t>UG</w:t>
-      </w:r>
-      <w:r>
-        <w:rPr>
-          <w:rFonts w:hint="eastAsia"/>
-        </w:rPr>
-        <w:t>的发现概率降低。</w:t>
-      </w:r>
-    </w:p>
+        <w:t xml:space="preserve">    </w:t>
+      </w:r>
+      <w:r>
+        <w:rPr>
+          <w:rFonts w:hint="eastAsia"/>
+        </w:rPr>
+        <w:t>下面通过几幅图来体现</w:t>
+      </w:r>
+      <w:r>
+        <w:rPr>
+          <w:rFonts w:hint="eastAsia"/>
+        </w:rPr>
+        <w:t>上面几个部分之间的关系。</w:t>
+      </w:r>
+    </w:p>
+    <w:p/>
+    <w:p>
+      <w:pPr>
+        <w:rPr>
+          <w:b/>
+        </w:rPr>
+      </w:pPr>
+      <w:r>
+        <w:rPr>
+          <w:rFonts w:hint="eastAsia"/>
+          <w:b/>
+        </w:rPr>
+        <w:t>测试平台和测试计划的关系图：</w:t>
+      </w:r>
+    </w:p>
+    <w:p>
+      <w:r>
+        <w:rPr>
+          <w:noProof/>
+        </w:rPr>
+        <mc:AlternateContent>
+          <mc:Choice Requires="wps">
+            <w:drawing>
+              <wp:anchor distT="0" distB="0" distL="114300" distR="114300" simplePos="0" relativeHeight="251659264" behindDoc="0" locked="0" layoutInCell="1" allowOverlap="1" wp14:anchorId="441C6C8D" wp14:editId="2AEE0FEE">
+                <wp:simplePos x="0" y="0"/>
+                <wp:positionH relativeFrom="margin">
+                  <wp:posOffset>1311729</wp:posOffset>
+                </wp:positionH>
+                <wp:positionV relativeFrom="paragraph">
+                  <wp:posOffset>77743</wp:posOffset>
+                </wp:positionV>
+                <wp:extent cx="3412671" cy="936172"/>
+                <wp:effectExtent l="0" t="0" r="16510" b="16510"/>
+                <wp:wrapNone/>
+                <wp:docPr id="5" name="矩形: 圆角 5"/>
+                <wp:cNvGraphicFramePr/>
+                <a:graphic xmlns:a="http://schemas.openxmlformats.org/drawingml/2006/main">
+                  <a:graphicData uri="http://schemas.microsoft.com/office/word/2010/wordprocessingShape">
+                    <wps:wsp>
+                      <wps:cNvSpPr/>
+                      <wps:spPr>
+                        <a:xfrm>
+                          <a:off x="0" y="0"/>
+                          <a:ext cx="3412671" cy="936172"/>
+                        </a:xfrm>
+                        <a:prstGeom prst="roundRect">
+                          <a:avLst/>
+                        </a:prstGeom>
+                        <a:noFill/>
+                      </wps:spPr>
+                      <wps:style>
+                        <a:lnRef idx="2">
+                          <a:schemeClr val="accent1">
+                            <a:shade val="50000"/>
+                          </a:schemeClr>
+                        </a:lnRef>
+                        <a:fillRef idx="1">
+                          <a:schemeClr val="accent1"/>
+                        </a:fillRef>
+                        <a:effectRef idx="0">
+                          <a:schemeClr val="accent1"/>
+                        </a:effectRef>
+                        <a:fontRef idx="minor">
+                          <a:schemeClr val="lt1"/>
+                        </a:fontRef>
+                      </wps:style>
+                      <wps:bodyPr rot="0" spcFirstLastPara="0" vertOverflow="overflow" horzOverflow="overflow" vert="horz" wrap="square" lIns="91440" tIns="45720" rIns="91440" bIns="45720" numCol="1" spcCol="0" rtlCol="0" fromWordArt="0" anchor="t" anchorCtr="0" forceAA="0" compatLnSpc="1">
+                        <a:prstTxWarp prst="textNoShape">
+                          <a:avLst/>
+                        </a:prstTxWarp>
+                        <a:noAutofit/>
+                      </wps:bodyPr>
+                    </wps:wsp>
+                  </a:graphicData>
+                </a:graphic>
+                <wp14:sizeRelH relativeFrom="margin">
+                  <wp14:pctWidth>0</wp14:pctWidth>
+                </wp14:sizeRelH>
+                <wp14:sizeRelV relativeFrom="margin">
+                  <wp14:pctHeight>0</wp14:pctHeight>
+                </wp14:sizeRelV>
+              </wp:anchor>
+            </w:drawing>
+          </mc:Choice>
+          <mc:Fallback>
+            <w:pict>
+              <v:roundrect w14:anchorId="1537A8DA" id="矩形: 圆角 5" o:spid="_x0000_s1026" style="position:absolute;left:0;text-align:left;margin-left:103.3pt;margin-top:6.1pt;width:268.7pt;height:73.7pt;z-index:251659264;visibility:visible;mso-wrap-style:square;mso-width-percent:0;mso-height-percent:0;mso-wrap-distance-left:9pt;mso-wrap-distance-top:0;mso-wrap-distance-right:9pt;mso-wrap-distance-bottom:0;mso-position-horizontal:absolute;mso-position-horizontal-relative:margin;mso-position-vertical:absolute;mso-position-vertical-relative:text;mso-width-percent:0;mso-height-percent:0;mso-width-relative:margin;mso-height-relative:margin;v-text-anchor:top" arcsize="10923f" o:gfxdata="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" filled="f" strokecolor="#1f3763 [1604]" strokeweight="1pt">
+                <v:stroke joinstyle="miter"/>
+                <w10:wrap anchorx="margin"/>
+              </v:roundrect>
+            </w:pict>
+          </mc:Fallback>
+        </mc:AlternateContent>
+      </w:r>
+    </w:p>
+    <w:p>
+      <w:pPr>
+        <w:ind w:left="420" w:firstLine="420"/>
+        <w:jc w:val="center"/>
+      </w:pPr>
+      <w:r>
+        <w:rPr>
+          <w:rFonts w:hint="eastAsia"/>
+        </w:rPr>
+        <w:t>测试平台</w:t>
+      </w:r>
+    </w:p>
+    <w:p/>
+    <w:p>
+      <w:pPr>
+        <w:tabs>
+          <w:tab w:val="left" w:pos="2743"/>
+          <w:tab w:val="left" w:pos="4380"/>
+          <w:tab w:val="left" w:pos="6051"/>
+        </w:tabs>
+      </w:pPr>
+      <w:bookmarkStart w:id="4" w:name="_GoBack"/>
+      <w:r>
+        <w:rPr>
+          <w:noProof/>
+        </w:rPr>
+        <mc:AlternateContent>
+          <mc:Choice Requires="wps">
+            <w:drawing>
+              <wp:anchor distT="0" distB="0" distL="114300" distR="114300" simplePos="0" relativeHeight="251686912" behindDoc="0" locked="0" layoutInCell="1" allowOverlap="1" wp14:anchorId="2A2A3864" wp14:editId="5F6DAFE0">
+                <wp:simplePos x="0" y="0"/>
+                <wp:positionH relativeFrom="column">
+                  <wp:posOffset>1817914</wp:posOffset>
+                </wp:positionH>
+                <wp:positionV relativeFrom="paragraph">
+                  <wp:posOffset>150223</wp:posOffset>
+                </wp:positionV>
+                <wp:extent cx="718457" cy="1464128"/>
+                <wp:effectExtent l="0" t="0" r="81915" b="60325"/>
+                <wp:wrapNone/>
+                <wp:docPr id="7" name="直接箭头连接符 7"/>
+                <wp:cNvGraphicFramePr/>
+                <a:graphic xmlns:a="http://schemas.openxmlformats.org/drawingml/2006/main">
+                  <a:graphicData uri="http://schemas.microsoft.com/office/word/2010/wordprocessingShape">
+                    <wps:wsp>
+                      <wps:cNvCnPr/>
+                      <wps:spPr>
+                        <a:xfrm>
+                          <a:off x="0" y="0"/>
+                          <a:ext cx="718457" cy="1464128"/>
+                        </a:xfrm>
+                        <a:prstGeom prst="straightConnector1">
+                          <a:avLst/>
+                        </a:prstGeom>
+                        <a:ln>
+                          <a:tailEnd type="triangle"/>
+                        </a:ln>
+                      </wps:spPr>
+                      <wps:style>
+                        <a:lnRef idx="1">
+                          <a:schemeClr val="accent1"/>
+                        </a:lnRef>
+                        <a:fillRef idx="0">
+                          <a:schemeClr val="accent1"/>
+                        </a:fillRef>
+                        <a:effectRef idx="0">
+                          <a:schemeClr val="accent1"/>
+                        </a:effectRef>
+                        <a:fontRef idx="minor">
+                          <a:schemeClr val="tx1"/>
+                        </a:fontRef>
+                      </wps:style>
+                      <wps:bodyPr/>
+                    </wps:wsp>
+                  </a:graphicData>
+                </a:graphic>
+              </wp:anchor>
+            </w:drawing>
+          </mc:Choice>
+          <mc:Fallback>
+            <w:pict>
+              <v:shapetype w14:anchorId="78B88D39" id="_x0000_t32" coordsize="21600,21600" o:spt="32" o:oned="t" path="m,l21600,21600e" filled="f">
+                <v:path arrowok="t" fillok="f" o:connecttype="none"/>
+                <o:lock v:ext="edit" shapetype="t"/>
+              </v:shapetype>
+              <v:shape id="直接箭头连接符 7" o:spid="_x0000_s1026" type="#_x0000_t32" style="position:absolute;left:0;text-align:left;margin-left:143.15pt;margin-top:11.85pt;width:56.55pt;height:115.3pt;z-index:251686912;visibility:visible;mso-wrap-style:square;mso-wrap-distance-left:9pt;mso-wrap-distance-top:0;mso-wrap-distance-right:9pt;mso-wrap-distance-bottom:0;mso-position-horizontal:absolute;mso-position-horizontal-relative:text;mso-position-vertical:absolute;mso-position-vertical-relative:text" o:gfxdata="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" strokecolor="#4472c4 [3204]" strokeweight=".5pt">
+                <v:stroke endarrow="block" joinstyle="miter"/>
+              </v:shape>
+            </w:pict>
+          </mc:Fallback>
+        </mc:AlternateContent>
+      </w:r>
+      <w:bookmarkEnd w:id="4"/>
+      <w:r>
+        <w:rPr>
+          <w:noProof/>
+        </w:rPr>
+        <mc:AlternateContent>
+          <mc:Choice Requires="wps">
+            <w:drawing>
+              <wp:anchor distT="0" distB="0" distL="114300" distR="114300" simplePos="0" relativeHeight="251664384" behindDoc="0" locked="0" layoutInCell="1" allowOverlap="1" wp14:anchorId="69782C11" wp14:editId="4ADDB7F0">
+                <wp:simplePos x="0" y="0"/>
+                <wp:positionH relativeFrom="column">
+                  <wp:posOffset>3739242</wp:posOffset>
+                </wp:positionH>
+                <wp:positionV relativeFrom="paragraph">
+                  <wp:posOffset>10251</wp:posOffset>
+                </wp:positionV>
+                <wp:extent cx="783771" cy="271780"/>
+                <wp:effectExtent l="0" t="0" r="16510" b="13970"/>
+                <wp:wrapNone/>
+                <wp:docPr id="12" name="矩形: 圆角 12"/>
+                <wp:cNvGraphicFramePr/>
+                <a:graphic xmlns:a="http://schemas.openxmlformats.org/drawingml/2006/main">
+                  <a:graphicData uri="http://schemas.microsoft.com/office/word/2010/wordprocessingShape">
+                    <wps:wsp>
+                      <wps:cNvSpPr/>
+                      <wps:spPr>
+                        <a:xfrm>
+                          <a:off x="0" y="0"/>
+                          <a:ext cx="783771" cy="271780"/>
+                        </a:xfrm>
+                        <a:prstGeom prst="roundRect">
+                          <a:avLst/>
+                        </a:prstGeom>
+                        <a:noFill/>
+                      </wps:spPr>
+                      <wps:style>
+                        <a:lnRef idx="2">
+                          <a:schemeClr val="accent1">
+                            <a:shade val="50000"/>
+                          </a:schemeClr>
+                        </a:lnRef>
+                        <a:fillRef idx="1">
+                          <a:schemeClr val="accent1"/>
+                        </a:fillRef>
+                        <a:effectRef idx="0">
+                          <a:schemeClr val="accent1"/>
+                        </a:effectRef>
+                        <a:fontRef idx="minor">
+                          <a:schemeClr val="lt1"/>
+                        </a:fontRef>
+                      </wps:style>
+                      <wps:bodyPr rot="0" spcFirstLastPara="0" vertOverflow="overflow" horzOverflow="overflow" vert="horz" wrap="square" lIns="91440" tIns="45720" rIns="91440" bIns="45720" numCol="1" spcCol="0" rtlCol="0" fromWordArt="0" anchor="ctr" anchorCtr="0" forceAA="0" compatLnSpc="1">
+                        <a:prstTxWarp prst="textNoShape">
+                          <a:avLst/>
+                        </a:prstTxWarp>
+                        <a:noAutofit/>
+                      </wps:bodyPr>
+                    </wps:wsp>
+                  </a:graphicData>
+                </a:graphic>
+                <wp14:sizeRelH relativeFrom="margin">
+                  <wp14:pctWidth>0</wp14:pctWidth>
+                </wp14:sizeRelH>
+              </wp:anchor>
+            </w:drawing>
+          </mc:Choice>
+          <mc:Fallback>
+            <w:pict>
+              <v:roundrect w14:anchorId="32982FC7" id="矩形: 圆角 12" o:spid="_x0000_s1026" style="position:absolute;left:0;text-align:left;margin-left:294.45pt;margin-top:.8pt;width:61.7pt;height:21.4pt;z-index:251664384;visibility:visible;mso-wrap-style:square;mso-width-percent:0;mso-wrap-distance-left:9pt;mso-wrap-distance-top:0;mso-wrap-distance-right:9pt;mso-wrap-distance-bottom:0;mso-position-horizontal:absolute;mso-position-horizontal-relative:text;mso-position-vertical:absolute;mso-position-vertical-relative:text;mso-width-percent:0;mso-width-relative:margin;v-text-anchor:middle" arcsize="10923f" o:gfxdata="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" filled="f" strokecolor="#1f3763 [1604]" strokeweight="1pt">
+                <v:stroke joinstyle="miter"/>
+              </v:roundrect>
+            </w:pict>
+          </mc:Fallback>
+        </mc:AlternateContent>
+      </w:r>
+      <w:r>
+        <w:rPr>
+          <w:noProof/>
+        </w:rPr>
+        <mc:AlternateContent>
+          <mc:Choice Requires="wps">
+            <w:drawing>
+              <wp:anchor distT="0" distB="0" distL="114300" distR="114300" simplePos="0" relativeHeight="251666432" behindDoc="0" locked="0" layoutInCell="1" allowOverlap="1" wp14:anchorId="20B91F0D" wp14:editId="00F2B867">
+                <wp:simplePos x="0" y="0"/>
+                <wp:positionH relativeFrom="column">
+                  <wp:posOffset>2623276</wp:posOffset>
+                </wp:positionH>
+                <wp:positionV relativeFrom="paragraph">
+                  <wp:posOffset>11975</wp:posOffset>
+                </wp:positionV>
+                <wp:extent cx="903514" cy="266337"/>
+                <wp:effectExtent l="0" t="0" r="11430" b="19685"/>
+                <wp:wrapNone/>
+                <wp:docPr id="15" name="矩形: 圆角 15"/>
+                <wp:cNvGraphicFramePr/>
+                <a:graphic xmlns:a="http://schemas.openxmlformats.org/drawingml/2006/main">
+                  <a:graphicData uri="http://schemas.microsoft.com/office/word/2010/wordprocessingShape">
+                    <wps:wsp>
+                      <wps:cNvSpPr/>
+                      <wps:spPr>
+                        <a:xfrm>
+                          <a:off x="0" y="0"/>
+                          <a:ext cx="903514" cy="266337"/>
+                        </a:xfrm>
+                        <a:prstGeom prst="roundRect">
+                          <a:avLst/>
+                        </a:prstGeom>
+                        <a:noFill/>
+                      </wps:spPr>
+                      <wps:style>
+                        <a:lnRef idx="2">
+                          <a:schemeClr val="accent1">
+                            <a:shade val="50000"/>
+                          </a:schemeClr>
+                        </a:lnRef>
+                        <a:fillRef idx="1">
+                          <a:schemeClr val="accent1"/>
+                        </a:fillRef>
+                        <a:effectRef idx="0">
+                          <a:schemeClr val="accent1"/>
+                        </a:effectRef>
+                        <a:fontRef idx="minor">
+                          <a:schemeClr val="lt1"/>
+                        </a:fontRef>
+                      </wps:style>
+                      <wps:bodyPr rot="0" spcFirstLastPara="0" vertOverflow="overflow" horzOverflow="overflow" vert="horz" wrap="square" lIns="91440" tIns="45720" rIns="91440" bIns="45720" numCol="1" spcCol="0" rtlCol="0" fromWordArt="0" anchor="ctr" anchorCtr="0" forceAA="0" compatLnSpc="1">
+                        <a:prstTxWarp prst="textNoShape">
+                          <a:avLst/>
+                        </a:prstTxWarp>
+                        <a:noAutofit/>
+                      </wps:bodyPr>
+                    </wps:wsp>
+                  </a:graphicData>
+                </a:graphic>
+                <wp14:sizeRelH relativeFrom="margin">
+                  <wp14:pctWidth>0</wp14:pctWidth>
+                </wp14:sizeRelH>
+                <wp14:sizeRelV relativeFrom="margin">
+                  <wp14:pctHeight>0</wp14:pctHeight>
+                </wp14:sizeRelV>
+              </wp:anchor>
+            </w:drawing>
+          </mc:Choice>
+          <mc:Fallback>
+            <w:pict>
+              <v:roundrect w14:anchorId="63B0F299" id="矩形: 圆角 15" o:spid="_x0000_s1026" style="position:absolute;left:0;text-align:left;margin-left:206.55pt;margin-top:.95pt;width:71.15pt;height:20.95pt;z-index:251666432;visibility:visible;mso-wrap-style:square;mso-width-percent:0;mso-height-percent:0;mso-wrap-distance-left:9pt;mso-wrap-distance-top:0;mso-wrap-distance-right:9pt;mso-wrap-distance-bottom:0;mso-position-horizontal:absolute;mso-position-horizontal-relative:text;mso-position-vertical:absolute;mso-position-vertical-relative:text;mso-width-percent:0;mso-height-percent:0;mso-width-relative:margin;mso-height-relative:margin;v-text-anchor:middle" arcsize="10923f" o:gfxdata="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" filled="f" strokecolor="#1f3763 [1604]" strokeweight="1pt">
+                <v:stroke joinstyle="miter"/>
+              </v:roundrect>
+            </w:pict>
+          </mc:Fallback>
+        </mc:AlternateContent>
+      </w:r>
+      <w:r>
+        <w:rPr>
+          <w:noProof/>
+        </w:rPr>
+        <mc:AlternateContent>
+          <mc:Choice Requires="wps">
+            <w:drawing>
+              <wp:anchor distT="0" distB="0" distL="114300" distR="114300" simplePos="0" relativeHeight="251662336" behindDoc="0" locked="0" layoutInCell="1" allowOverlap="1" wp14:anchorId="4F40E874" wp14:editId="40518E4E">
+                <wp:simplePos x="0" y="0"/>
+                <wp:positionH relativeFrom="column">
+                  <wp:posOffset>1562100</wp:posOffset>
+                </wp:positionH>
+                <wp:positionV relativeFrom="paragraph">
+                  <wp:posOffset>15694</wp:posOffset>
+                </wp:positionV>
+                <wp:extent cx="903514" cy="266337"/>
+                <wp:effectExtent l="0" t="0" r="11430" b="19685"/>
+                <wp:wrapNone/>
+                <wp:docPr id="8" name="矩形: 圆角 8"/>
+                <wp:cNvGraphicFramePr/>
+                <a:graphic xmlns:a="http://schemas.openxmlformats.org/drawingml/2006/main">
+                  <a:graphicData uri="http://schemas.microsoft.com/office/word/2010/wordprocessingShape">
+                    <wps:wsp>
+                      <wps:cNvSpPr/>
+                      <wps:spPr>
+                        <a:xfrm>
+                          <a:off x="0" y="0"/>
+                          <a:ext cx="903514" cy="266337"/>
+                        </a:xfrm>
+                        <a:prstGeom prst="roundRect">
+                          <a:avLst/>
+                        </a:prstGeom>
+                        <a:noFill/>
+                      </wps:spPr>
+                      <wps:style>
+                        <a:lnRef idx="2">
+                          <a:schemeClr val="accent1">
+                            <a:shade val="50000"/>
+                          </a:schemeClr>
+                        </a:lnRef>
+                        <a:fillRef idx="1">
+                          <a:schemeClr val="accent1"/>
+                        </a:fillRef>
+                        <a:effectRef idx="0">
+                          <a:schemeClr val="accent1"/>
+                        </a:effectRef>
+                        <a:fontRef idx="minor">
+                          <a:schemeClr val="lt1"/>
+                        </a:fontRef>
+                      </wps:style>
+                      <wps:bodyPr rot="0" spcFirstLastPara="0" vertOverflow="overflow" horzOverflow="overflow" vert="horz" wrap="square" lIns="91440" tIns="45720" rIns="91440" bIns="45720" numCol="1" spcCol="0" rtlCol="0" fromWordArt="0" anchor="ctr" anchorCtr="0" forceAA="0" compatLnSpc="1">
+                        <a:prstTxWarp prst="textNoShape">
+                          <a:avLst/>
+                        </a:prstTxWarp>
+                        <a:noAutofit/>
+                      </wps:bodyPr>
+                    </wps:wsp>
+                  </a:graphicData>
+                </a:graphic>
+                <wp14:sizeRelH relativeFrom="margin">
+                  <wp14:pctWidth>0</wp14:pctWidth>
+                </wp14:sizeRelH>
+                <wp14:sizeRelV relativeFrom="margin">
+                  <wp14:pctHeight>0</wp14:pctHeight>
+                </wp14:sizeRelV>
+              </wp:anchor>
+            </w:drawing>
+          </mc:Choice>
+          <mc:Fallback>
+            <w:pict>
+              <v:roundrect w14:anchorId="6CB4FC97" id="矩形: 圆角 8" o:spid="_x0000_s1026" style="position:absolute;left:0;text-align:left;margin-left:123pt;margin-top:1.25pt;width:71.15pt;height:20.95pt;z-index:251662336;visibility:visible;mso-wrap-style:square;mso-width-percent:0;mso-height-percent:0;mso-wrap-distance-left:9pt;mso-wrap-distance-top:0;mso-wrap-distance-right:9pt;mso-wrap-distance-bottom:0;mso-position-horizontal:absolute;mso-position-horizontal-relative:text;mso-position-vertical:absolute;mso-position-vertical-relative:text;mso-width-percent:0;mso-height-percent:0;mso-width-relative:margin;mso-height-relative:margin;v-text-anchor:middle" arcsize="10923f" o:gfxdata="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" filled="f" strokecolor="#1f3763 [1604]" strokeweight="1pt">
+                <v:stroke joinstyle="miter"/>
+              </v:roundrect>
+            </w:pict>
+          </mc:Fallback>
+        </mc:AlternateContent>
+      </w:r>
+      <w:r>
+        <w:tab/>
+      </w:r>
+      <w:r>
+        <w:rPr>
+          <w:rFonts w:hint="eastAsia"/>
+        </w:rPr>
+        <w:t>测试计划1</w:t>
+      </w:r>
+      <w:r>
+        <w:tab/>
+      </w:r>
+      <w:r>
+        <w:rPr>
+          <w:rFonts w:hint="eastAsia"/>
+        </w:rPr>
+        <w:t>测试计划2</w:t>
+      </w:r>
+      <w:r>
+        <w:tab/>
+      </w:r>
+      <w:r>
+        <w:rPr>
+          <w:rFonts w:hint="eastAsia"/>
+        </w:rPr>
+        <w:t>测试计划n</w:t>
+      </w:r>
+    </w:p>
+    <w:p/>
+    <w:p/>
     <w:p>
       <w:pPr>
         <w:ind w:firstLine="420"/>
-      </w:pPr>
-      <w:r>
-        <w:rPr>
-          <w:rFonts w:hint="eastAsia"/>
-        </w:rPr>
-        <w:t>我们的很多产品都已经趋于成熟，比如本地A</w:t>
-      </w:r>
-      <w:r>
-        <w:t>PI</w:t>
-      </w:r>
-      <w:r>
-        <w:rPr>
-          <w:rFonts w:hint="eastAsia"/>
-        </w:rPr>
-        <w:t>，云端A</w:t>
-      </w:r>
-      <w:r>
-        <w:t>PI</w:t>
-      </w:r>
-      <w:r>
-        <w:rPr>
-          <w:rFonts w:hint="eastAsia"/>
-        </w:rPr>
-        <w:t>，A</w:t>
+        <w:rPr>
+          <w:i/>
+        </w:rPr>
+      </w:pPr>
+      <w:r>
+        <w:rPr>
+          <w:rFonts w:hint="eastAsia"/>
+          <w:i/>
+        </w:rPr>
+        <w:t>一个测试平台可以包含多个测试计划，没和测试计划的测试环境相互独立。</w:t>
+      </w:r>
+    </w:p>
+    <w:p>
+      <w:pPr>
+        <w:rPr>
+          <w:b/>
+        </w:rPr>
+      </w:pPr>
+    </w:p>
+    <w:p>
+      <w:pPr>
+        <w:rPr>
+          <w:b/>
+        </w:rPr>
+      </w:pPr>
+    </w:p>
+    <w:p>
+      <w:pPr>
+        <w:rPr>
+          <w:b/>
+        </w:rPr>
+      </w:pPr>
+    </w:p>
+    <w:p>
+      <w:pPr>
+        <w:rPr>
+          <w:b/>
+        </w:rPr>
+      </w:pPr>
+      <w:r>
+        <w:rPr>
+          <w:rFonts w:hint="eastAsia"/>
+          <w:b/>
+        </w:rPr>
+        <w:t>测试计划和测试任务的关系图：</w:t>
+      </w:r>
+    </w:p>
+    <w:p>
+      <w:r>
+        <w:rPr>
+          <w:noProof/>
+        </w:rPr>
+        <mc:AlternateContent>
+          <mc:Choice Requires="wps">
+            <w:drawing>
+              <wp:anchor distT="0" distB="0" distL="114300" distR="114300" simplePos="0" relativeHeight="251668480" behindDoc="0" locked="0" layoutInCell="1" allowOverlap="1" wp14:anchorId="289486F9" wp14:editId="0B4937AE">
+                <wp:simplePos x="0" y="0"/>
+                <wp:positionH relativeFrom="margin">
+                  <wp:posOffset>951774</wp:posOffset>
+                </wp:positionH>
+                <wp:positionV relativeFrom="paragraph">
+                  <wp:posOffset>11430</wp:posOffset>
+                </wp:positionV>
+                <wp:extent cx="4512129" cy="1725385"/>
+                <wp:effectExtent l="0" t="0" r="22225" b="27305"/>
+                <wp:wrapNone/>
+                <wp:docPr id="16" name="矩形: 圆角 16"/>
+                <wp:cNvGraphicFramePr/>
+                <a:graphic xmlns:a="http://schemas.openxmlformats.org/drawingml/2006/main">
+                  <a:graphicData uri="http://schemas.microsoft.com/office/word/2010/wordprocessingShape">
+                    <wps:wsp>
+                      <wps:cNvSpPr/>
+                      <wps:spPr>
+                        <a:xfrm>
+                          <a:off x="0" y="0"/>
+                          <a:ext cx="4512129" cy="1725385"/>
+                        </a:xfrm>
+                        <a:prstGeom prst="roundRect">
+                          <a:avLst/>
+                        </a:prstGeom>
+                        <a:noFill/>
+                      </wps:spPr>
+                      <wps:style>
+                        <a:lnRef idx="2">
+                          <a:schemeClr val="accent1">
+                            <a:shade val="50000"/>
+                          </a:schemeClr>
+                        </a:lnRef>
+                        <a:fillRef idx="1">
+                          <a:schemeClr val="accent1"/>
+                        </a:fillRef>
+                        <a:effectRef idx="0">
+                          <a:schemeClr val="accent1"/>
+                        </a:effectRef>
+                        <a:fontRef idx="minor">
+                          <a:schemeClr val="lt1"/>
+                        </a:fontRef>
+                      </wps:style>
+                      <wps:bodyPr rot="0" spcFirstLastPara="0" vertOverflow="overflow" horzOverflow="overflow" vert="horz" wrap="square" lIns="91440" tIns="45720" rIns="91440" bIns="45720" numCol="1" spcCol="0" rtlCol="0" fromWordArt="0" anchor="t" anchorCtr="0" forceAA="0" compatLnSpc="1">
+                        <a:prstTxWarp prst="textNoShape">
+                          <a:avLst/>
+                        </a:prstTxWarp>
+                        <a:noAutofit/>
+                      </wps:bodyPr>
+                    </wps:wsp>
+                  </a:graphicData>
+                </a:graphic>
+                <wp14:sizeRelH relativeFrom="margin">
+                  <wp14:pctWidth>0</wp14:pctWidth>
+                </wp14:sizeRelH>
+                <wp14:sizeRelV relativeFrom="margin">
+                  <wp14:pctHeight>0</wp14:pctHeight>
+                </wp14:sizeRelV>
+              </wp:anchor>
+            </w:drawing>
+          </mc:Choice>
+          <mc:Fallback>
+            <w:pict>
+              <v:roundrect w14:anchorId="2CC29D0E" id="矩形: 圆角 16" o:spid="_x0000_s1026" style="position:absolute;left:0;text-align:left;margin-left:74.95pt;margin-top:.9pt;width:355.3pt;height:135.85pt;z-index:251668480;visibility:visible;mso-wrap-style:square;mso-width-percent:0;mso-height-percent:0;mso-wrap-distance-left:9pt;mso-wrap-distance-top:0;mso-wrap-distance-right:9pt;mso-wrap-distance-bottom:0;mso-position-horizontal:absolute;mso-position-horizontal-relative:margin;mso-position-vertical:absolute;mso-position-vertical-relative:text;mso-width-percent:0;mso-height-percent:0;mso-width-relative:margin;mso-height-relative:margin;v-text-anchor:top" arcsize="10923f" o:gfxdata="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" filled="f" strokecolor="#1f3763 [1604]" strokeweight="1pt">
+                <v:stroke joinstyle="miter"/>
+                <w10:wrap anchorx="margin"/>
+              </v:roundrect>
+            </w:pict>
+          </mc:Fallback>
+        </mc:AlternateContent>
+      </w:r>
+    </w:p>
+    <w:p>
+      <w:pPr>
+        <w:ind w:left="1260" w:firstLine="420"/>
+        <w:jc w:val="center"/>
+      </w:pPr>
+      <w:r>
+        <w:rPr>
+          <w:rFonts w:hint="eastAsia"/>
+        </w:rPr>
+        <w:t>测试计划</w:t>
+      </w:r>
+    </w:p>
+    <w:p/>
+    <w:p>
+      <w:pPr>
+        <w:tabs>
+          <w:tab w:val="left" w:pos="2743"/>
+          <w:tab w:val="left" w:pos="4380"/>
+          <w:tab w:val="left" w:pos="6051"/>
+        </w:tabs>
+      </w:pPr>
+      <w:r>
+        <w:rPr>
+          <w:noProof/>
+        </w:rPr>
+        <mc:AlternateContent>
+          <mc:Choice Requires="wps">
+            <w:drawing>
+              <wp:anchor distT="0" distB="0" distL="114300" distR="114300" simplePos="0" relativeHeight="251674624" behindDoc="0" locked="0" layoutInCell="1" allowOverlap="1" wp14:anchorId="34935FC6" wp14:editId="57C9C149">
+                <wp:simplePos x="0" y="0"/>
+                <wp:positionH relativeFrom="column">
+                  <wp:posOffset>1039586</wp:posOffset>
+                </wp:positionH>
+                <wp:positionV relativeFrom="paragraph">
+                  <wp:posOffset>168729</wp:posOffset>
+                </wp:positionV>
+                <wp:extent cx="2160814" cy="756285"/>
+                <wp:effectExtent l="0" t="0" r="11430" b="24765"/>
+                <wp:wrapNone/>
+                <wp:docPr id="21" name="矩形 21"/>
+                <wp:cNvGraphicFramePr/>
+                <a:graphic xmlns:a="http://schemas.openxmlformats.org/drawingml/2006/main">
+                  <a:graphicData uri="http://schemas.microsoft.com/office/word/2010/wordprocessingShape">
+                    <wps:wsp>
+                      <wps:cNvSpPr/>
+                      <wps:spPr>
+                        <a:xfrm>
+                          <a:off x="0" y="0"/>
+                          <a:ext cx="2160814" cy="756285"/>
+                        </a:xfrm>
+                        <a:prstGeom prst="rect">
+                          <a:avLst/>
+                        </a:prstGeom>
+                        <a:noFill/>
+                        <a:ln>
+                          <a:solidFill>
+                            <a:schemeClr val="accent1">
+                              <a:shade val="50000"/>
+                            </a:schemeClr>
+                          </a:solidFill>
+                        </a:ln>
+                      </wps:spPr>
+                      <wps:style>
+                        <a:lnRef idx="2">
+                          <a:schemeClr val="accent1">
+                            <a:shade val="50000"/>
+                          </a:schemeClr>
+                        </a:lnRef>
+                        <a:fillRef idx="1">
+                          <a:schemeClr val="accent1"/>
+                        </a:fillRef>
+                        <a:effectRef idx="0">
+                          <a:schemeClr val="accent1"/>
+                        </a:effectRef>
+                        <a:fontRef idx="minor">
+                          <a:schemeClr val="lt1"/>
+                        </a:fontRef>
+                      </wps:style>
+                      <wps:bodyPr rot="0" spcFirstLastPara="0" vertOverflow="overflow" horzOverflow="overflow" vert="horz" wrap="square" lIns="91440" tIns="45720" rIns="91440" bIns="45720" numCol="1" spcCol="0" rtlCol="0" fromWordArt="0" anchor="ctr" anchorCtr="0" forceAA="0" compatLnSpc="1">
+                        <a:prstTxWarp prst="textNoShape">
+                          <a:avLst/>
+                        </a:prstTxWarp>
+                        <a:noAutofit/>
+                      </wps:bodyPr>
+                    </wps:wsp>
+                  </a:graphicData>
+                </a:graphic>
+                <wp14:sizeRelH relativeFrom="margin">
+                  <wp14:pctWidth>0</wp14:pctWidth>
+                </wp14:sizeRelH>
+                <wp14:sizeRelV relativeFrom="margin">
+                  <wp14:pctHeight>0</wp14:pctHeight>
+                </wp14:sizeRelV>
+              </wp:anchor>
+            </w:drawing>
+          </mc:Choice>
+          <mc:Fallback>
+            <w:pict>
+              <v:rect w14:anchorId="23FD96B2" id="矩形 21" o:spid="_x0000_s1026" style="position:absolute;left:0;text-align:left;margin-left:81.85pt;margin-top:13.3pt;width:170.15pt;height:59.55pt;z-index:251674624;visibility:visible;mso-wrap-style:square;mso-width-percent:0;mso-height-percent:0;mso-wrap-distance-left:9pt;mso-wrap-distance-top:0;mso-wrap-distance-right:9pt;mso-wrap-distance-bottom:0;mso-position-horizontal:absolute;mso-position-horizontal-relative:text;mso-position-vertical:absolute;mso-position-vertical-relative:text;mso-width-percent:0;mso-height-percent:0;mso-width-relative:margin;mso-height-relative:margin;v-text-anchor:middle" o:gfxdata="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" filled="f" strokecolor="#1f3763 [1604]" strokeweight="1pt"/>
+            </w:pict>
+          </mc:Fallback>
+        </mc:AlternateContent>
+      </w:r>
+      <w:r>
+        <w:rPr>
+          <w:noProof/>
+        </w:rPr>
+        <mc:AlternateContent>
+          <mc:Choice Requires="wps">
+            <w:drawing>
+              <wp:anchor distT="0" distB="0" distL="114300" distR="114300" simplePos="0" relativeHeight="251676672" behindDoc="0" locked="0" layoutInCell="1" allowOverlap="1" wp14:anchorId="12AC5677" wp14:editId="2426B0E0">
+                <wp:simplePos x="0" y="0"/>
+                <wp:positionH relativeFrom="column">
+                  <wp:posOffset>4321629</wp:posOffset>
+                </wp:positionH>
+                <wp:positionV relativeFrom="paragraph">
+                  <wp:posOffset>157843</wp:posOffset>
+                </wp:positionV>
+                <wp:extent cx="1060994" cy="778147"/>
+                <wp:effectExtent l="0" t="0" r="25400" b="22225"/>
+                <wp:wrapNone/>
+                <wp:docPr id="27" name="矩形 27"/>
+                <wp:cNvGraphicFramePr/>
+                <a:graphic xmlns:a="http://schemas.openxmlformats.org/drawingml/2006/main">
+                  <a:graphicData uri="http://schemas.microsoft.com/office/word/2010/wordprocessingShape">
+                    <wps:wsp>
+                      <wps:cNvSpPr/>
+                      <wps:spPr>
+                        <a:xfrm>
+                          <a:off x="0" y="0"/>
+                          <a:ext cx="1060994" cy="778147"/>
+                        </a:xfrm>
+                        <a:prstGeom prst="rect">
+                          <a:avLst/>
+                        </a:prstGeom>
+                        <a:noFill/>
+                      </wps:spPr>
+                      <wps:style>
+                        <a:lnRef idx="2">
+                          <a:schemeClr val="accent1">
+                            <a:shade val="50000"/>
+                          </a:schemeClr>
+                        </a:lnRef>
+                        <a:fillRef idx="1">
+                          <a:schemeClr val="accent1"/>
+                        </a:fillRef>
+                        <a:effectRef idx="0">
+                          <a:schemeClr val="accent1"/>
+                        </a:effectRef>
+                        <a:fontRef idx="minor">
+                          <a:schemeClr val="lt1"/>
+                        </a:fontRef>
+                      </wps:style>
+                      <wps:bodyPr rot="0" spcFirstLastPara="0" vertOverflow="overflow" horzOverflow="overflow" vert="horz" wrap="square" lIns="91440" tIns="45720" rIns="91440" bIns="45720" numCol="1" spcCol="0" rtlCol="0" fromWordArt="0" anchor="ctr" anchorCtr="0" forceAA="0" compatLnSpc="1">
+                        <a:prstTxWarp prst="textNoShape">
+                          <a:avLst/>
+                        </a:prstTxWarp>
+                        <a:noAutofit/>
+                      </wps:bodyPr>
+                    </wps:wsp>
+                  </a:graphicData>
+                </a:graphic>
+                <wp14:sizeRelH relativeFrom="margin">
+                  <wp14:pctWidth>0</wp14:pctWidth>
+                </wp14:sizeRelH>
+                <wp14:sizeRelV relativeFrom="margin">
+                  <wp14:pctHeight>0</wp14:pctHeight>
+                </wp14:sizeRelV>
+              </wp:anchor>
+            </w:drawing>
+          </mc:Choice>
+          <mc:Fallback>
+            <w:pict>
+              <v:rect w14:anchorId="13125772" id="矩形 27" o:spid="_x0000_s1026" style="position:absolute;left:0;text-align:left;margin-left:340.3pt;margin-top:12.45pt;width:83.55pt;height:61.25pt;z-index:251676672;visibility:visible;mso-wrap-style:square;mso-width-percent:0;mso-height-percent:0;mso-wrap-distance-left:9pt;mso-wrap-distance-top:0;mso-wrap-distance-right:9pt;mso-wrap-distance-bottom:0;mso-position-horizontal:absolute;mso-position-horizontal-relative:text;mso-position-vertical:absolute;mso-position-vertical-relative:text;mso-width-percent:0;mso-height-percent:0;mso-width-relative:margin;mso-height-relative:margin;v-text-anchor:middle" o:gfxdata="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" filled="f" strokecolor="#1f3763 [1604]" strokeweight="1pt"/>
+            </w:pict>
+          </mc:Fallback>
+        </mc:AlternateContent>
+      </w:r>
+      <w:r>
+        <w:rPr>
+          <w:noProof/>
+        </w:rPr>
+        <mc:AlternateContent>
+          <mc:Choice Requires="wps">
+            <w:drawing>
+              <wp:anchor distT="0" distB="0" distL="114300" distR="114300" simplePos="0" relativeHeight="251675648" behindDoc="0" locked="0" layoutInCell="1" allowOverlap="1" wp14:anchorId="02B800DA" wp14:editId="00557F5A">
+                <wp:simplePos x="0" y="0"/>
+                <wp:positionH relativeFrom="column">
+                  <wp:posOffset>3309257</wp:posOffset>
+                </wp:positionH>
+                <wp:positionV relativeFrom="paragraph">
+                  <wp:posOffset>163287</wp:posOffset>
+                </wp:positionV>
+                <wp:extent cx="892629" cy="767352"/>
+                <wp:effectExtent l="0" t="0" r="22225" b="13970"/>
+                <wp:wrapNone/>
+                <wp:docPr id="24" name="矩形 24"/>
+                <wp:cNvGraphicFramePr/>
+                <a:graphic xmlns:a="http://schemas.openxmlformats.org/drawingml/2006/main">
+                  <a:graphicData uri="http://schemas.microsoft.com/office/word/2010/wordprocessingShape">
+                    <wps:wsp>
+                      <wps:cNvSpPr/>
+                      <wps:spPr>
+                        <a:xfrm>
+                          <a:off x="0" y="0"/>
+                          <a:ext cx="892629" cy="767352"/>
+                        </a:xfrm>
+                        <a:prstGeom prst="rect">
+                          <a:avLst/>
+                        </a:prstGeom>
+                        <a:noFill/>
+                      </wps:spPr>
+                      <wps:style>
+                        <a:lnRef idx="2">
+                          <a:schemeClr val="accent1">
+                            <a:shade val="50000"/>
+                          </a:schemeClr>
+                        </a:lnRef>
+                        <a:fillRef idx="1">
+                          <a:schemeClr val="accent1"/>
+                        </a:fillRef>
+                        <a:effectRef idx="0">
+                          <a:schemeClr val="accent1"/>
+                        </a:effectRef>
+                        <a:fontRef idx="minor">
+                          <a:schemeClr val="lt1"/>
+                        </a:fontRef>
+                      </wps:style>
+                      <wps:bodyPr rot="0" spcFirstLastPara="0" vertOverflow="overflow" horzOverflow="overflow" vert="horz" wrap="square" lIns="91440" tIns="45720" rIns="91440" bIns="45720" numCol="1" spcCol="0" rtlCol="0" fromWordArt="0" anchor="ctr" anchorCtr="0" forceAA="0" compatLnSpc="1">
+                        <a:prstTxWarp prst="textNoShape">
+                          <a:avLst/>
+                        </a:prstTxWarp>
+                        <a:noAutofit/>
+                      </wps:bodyPr>
+                    </wps:wsp>
+                  </a:graphicData>
+                </a:graphic>
+                <wp14:sizeRelV relativeFrom="margin">
+                  <wp14:pctHeight>0</wp14:pctHeight>
+                </wp14:sizeRelV>
+              </wp:anchor>
+            </w:drawing>
+          </mc:Choice>
+          <mc:Fallback>
+            <w:pict>
+              <v:rect w14:anchorId="475118DB" id="矩形 24" o:spid="_x0000_s1026" style="position:absolute;left:0;text-align:left;margin-left:260.55pt;margin-top:12.85pt;width:70.3pt;height:60.4pt;z-index:251675648;visibility:visible;mso-wrap-style:square;mso-height-percent:0;mso-wrap-distance-left:9pt;mso-wrap-distance-top:0;mso-wrap-distance-right:9pt;mso-wrap-distance-bottom:0;mso-position-horizontal:absolute;mso-position-horizontal-relative:text;mso-position-vertical:absolute;mso-position-vertical-relative:text;mso-height-percent:0;mso-height-relative:margin;v-text-anchor:middle" o:gfxdata="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" filled="f" strokecolor="#1f3763 [1604]" strokeweight="1pt"/>
+            </w:pict>
+          </mc:Fallback>
+        </mc:AlternateContent>
+      </w:r>
+      <w:r>
+        <w:tab/>
+      </w:r>
+      <w:r>
+        <w:tab/>
+      </w:r>
+      <w:r>
+        <w:tab/>
+      </w:r>
+    </w:p>
+    <w:p>
+      <w:pPr>
+        <w:tabs>
+          <w:tab w:val="left" w:pos="2826"/>
+          <w:tab w:val="left" w:pos="5322"/>
+          <w:tab w:val="left" w:pos="7191"/>
+        </w:tabs>
+      </w:pPr>
+      <w:r>
+        <w:tab/>
+      </w:r>
+      <w:r>
+        <w:rPr>
+          <w:rFonts w:hint="eastAsia"/>
+        </w:rPr>
+        <w:t>测试环境1</w:t>
+      </w:r>
+      <w:r>
+        <w:tab/>
+      </w:r>
+      <w:r>
+        <w:rPr>
+          <w:rFonts w:hint="eastAsia"/>
+        </w:rPr>
+        <w:t>测试环境2</w:t>
+      </w:r>
+      <w:r>
+        <w:tab/>
+      </w:r>
+      <w:r>
+        <w:rPr>
+          <w:rFonts w:hint="eastAsia"/>
+        </w:rPr>
+        <w:t>测试环境n</w:t>
+      </w:r>
+    </w:p>
+    <w:p/>
+    <w:p>
+      <w:pPr>
+        <w:tabs>
+          <w:tab w:val="left" w:pos="1878"/>
+          <w:tab w:val="left" w:pos="3738"/>
+          <w:tab w:val="left" w:pos="5382"/>
+          <w:tab w:val="left" w:pos="7194"/>
+        </w:tabs>
+      </w:pPr>
+      <w:r>
+        <w:rPr>
+          <w:noProof/>
+        </w:rPr>
+        <mc:AlternateContent>
+          <mc:Choice Requires="wps">
+            <w:drawing>
+              <wp:anchor distT="0" distB="0" distL="114300" distR="114300" simplePos="0" relativeHeight="251673600" behindDoc="0" locked="0" layoutInCell="1" allowOverlap="1" wp14:anchorId="6274F2A8" wp14:editId="2AA078FF">
+                <wp:simplePos x="0" y="0"/>
+                <wp:positionH relativeFrom="column">
+                  <wp:posOffset>4510496</wp:posOffset>
+                </wp:positionH>
+                <wp:positionV relativeFrom="paragraph">
+                  <wp:posOffset>10795</wp:posOffset>
+                </wp:positionV>
+                <wp:extent cx="783771" cy="271780"/>
+                <wp:effectExtent l="0" t="0" r="16510" b="13970"/>
+                <wp:wrapNone/>
+                <wp:docPr id="20" name="矩形: 圆角 20"/>
+                <wp:cNvGraphicFramePr/>
+                <a:graphic xmlns:a="http://schemas.openxmlformats.org/drawingml/2006/main">
+                  <a:graphicData uri="http://schemas.microsoft.com/office/word/2010/wordprocessingShape">
+                    <wps:wsp>
+                      <wps:cNvSpPr/>
+                      <wps:spPr>
+                        <a:xfrm>
+                          <a:off x="0" y="0"/>
+                          <a:ext cx="783771" cy="271780"/>
+                        </a:xfrm>
+                        <a:prstGeom prst="roundRect">
+                          <a:avLst/>
+                        </a:prstGeom>
+                        <a:noFill/>
+                      </wps:spPr>
+                      <wps:style>
+                        <a:lnRef idx="2">
+                          <a:schemeClr val="accent1">
+                            <a:shade val="50000"/>
+                          </a:schemeClr>
+                        </a:lnRef>
+                        <a:fillRef idx="1">
+                          <a:schemeClr val="accent1"/>
+                        </a:fillRef>
+                        <a:effectRef idx="0">
+                          <a:schemeClr val="accent1"/>
+                        </a:effectRef>
+                        <a:fontRef idx="minor">
+                          <a:schemeClr val="lt1"/>
+                        </a:fontRef>
+                      </wps:style>
+                      <wps:bodyPr rot="0" spcFirstLastPara="0" vertOverflow="overflow" horzOverflow="overflow" vert="horz" wrap="square" lIns="91440" tIns="45720" rIns="91440" bIns="45720" numCol="1" spcCol="0" rtlCol="0" fromWordArt="0" anchor="ctr" anchorCtr="0" forceAA="0" compatLnSpc="1">
+                        <a:prstTxWarp prst="textNoShape">
+                          <a:avLst/>
+                        </a:prstTxWarp>
+                        <a:noAutofit/>
+                      </wps:bodyPr>
+                    </wps:wsp>
+                  </a:graphicData>
+                </a:graphic>
+                <wp14:sizeRelH relativeFrom="margin">
+                  <wp14:pctWidth>0</wp14:pctWidth>
+                </wp14:sizeRelH>
+              </wp:anchor>
+            </w:drawing>
+          </mc:Choice>
+          <mc:Fallback>
+            <w:pict>
+              <v:roundrect w14:anchorId="09D7D7D2" id="矩形: 圆角 20" o:spid="_x0000_s1026" style="position:absolute;left:0;text-align:left;margin-left:355.15pt;margin-top:.85pt;width:61.7pt;height:21.4pt;z-index:251673600;visibility:visible;mso-wrap-style:square;mso-width-percent:0;mso-wrap-distance-left:9pt;mso-wrap-distance-top:0;mso-wrap-distance-right:9pt;mso-wrap-distance-bottom:0;mso-position-horizontal:absolute;mso-position-horizontal-relative:text;mso-position-vertical:absolute;mso-position-vertical-relative:text;mso-width-percent:0;mso-width-relative:margin;v-text-anchor:middle" arcsize="10923f" o:gfxdata="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" filled="f" strokecolor="#1f3763 [1604]" strokeweight="1pt">
+                <v:stroke joinstyle="miter"/>
+              </v:roundrect>
+            </w:pict>
+          </mc:Fallback>
+        </mc:AlternateContent>
+      </w:r>
+      <w:r>
+        <w:rPr>
+          <w:noProof/>
+        </w:rPr>
+        <mc:AlternateContent>
+          <mc:Choice Requires="wps">
+            <w:drawing>
+              <wp:anchor distT="0" distB="0" distL="114300" distR="114300" simplePos="0" relativeHeight="251670528" behindDoc="0" locked="0" layoutInCell="1" allowOverlap="1" wp14:anchorId="6C15CD68" wp14:editId="485FD22E">
+                <wp:simplePos x="0" y="0"/>
+                <wp:positionH relativeFrom="column">
+                  <wp:posOffset>3346541</wp:posOffset>
+                </wp:positionH>
+                <wp:positionV relativeFrom="paragraph">
+                  <wp:posOffset>8890</wp:posOffset>
+                </wp:positionV>
+                <wp:extent cx="783771" cy="271780"/>
+                <wp:effectExtent l="0" t="0" r="16510" b="13970"/>
+                <wp:wrapNone/>
+                <wp:docPr id="17" name="矩形: 圆角 17"/>
+                <wp:cNvGraphicFramePr/>
+                <a:graphic xmlns:a="http://schemas.openxmlformats.org/drawingml/2006/main">
+                  <a:graphicData uri="http://schemas.microsoft.com/office/word/2010/wordprocessingShape">
+                    <wps:wsp>
+                      <wps:cNvSpPr/>
+                      <wps:spPr>
+                        <a:xfrm>
+                          <a:off x="0" y="0"/>
+                          <a:ext cx="783771" cy="271780"/>
+                        </a:xfrm>
+                        <a:prstGeom prst="roundRect">
+                          <a:avLst/>
+                        </a:prstGeom>
+                        <a:noFill/>
+                      </wps:spPr>
+                      <wps:style>
+                        <a:lnRef idx="2">
+                          <a:schemeClr val="accent1">
+                            <a:shade val="50000"/>
+                          </a:schemeClr>
+                        </a:lnRef>
+                        <a:fillRef idx="1">
+                          <a:schemeClr val="accent1"/>
+                        </a:fillRef>
+                        <a:effectRef idx="0">
+                          <a:schemeClr val="accent1"/>
+                        </a:effectRef>
+                        <a:fontRef idx="minor">
+                          <a:schemeClr val="lt1"/>
+                        </a:fontRef>
+                      </wps:style>
+                      <wps:bodyPr rot="0" spcFirstLastPara="0" vertOverflow="overflow" horzOverflow="overflow" vert="horz" wrap="square" lIns="91440" tIns="45720" rIns="91440" bIns="45720" numCol="1" spcCol="0" rtlCol="0" fromWordArt="0" anchor="ctr" anchorCtr="0" forceAA="0" compatLnSpc="1">
+                        <a:prstTxWarp prst="textNoShape">
+                          <a:avLst/>
+                        </a:prstTxWarp>
+                        <a:noAutofit/>
+                      </wps:bodyPr>
+                    </wps:wsp>
+                  </a:graphicData>
+                </a:graphic>
+                <wp14:sizeRelH relativeFrom="margin">
+                  <wp14:pctWidth>0</wp14:pctWidth>
+                </wp14:sizeRelH>
+              </wp:anchor>
+            </w:drawing>
+          </mc:Choice>
+          <mc:Fallback>
+            <w:pict>
+              <v:roundrect w14:anchorId="506CEB2A" id="矩形: 圆角 17" o:spid="_x0000_s1026" style="position:absolute;left:0;text-align:left;margin-left:263.5pt;margin-top:.7pt;width:61.7pt;height:21.4pt;z-index:251670528;visibility:visible;mso-wrap-style:square;mso-width-percent:0;mso-wrap-distance-left:9pt;mso-wrap-distance-top:0;mso-wrap-distance-right:9pt;mso-wrap-distance-bottom:0;mso-position-horizontal:absolute;mso-position-horizontal-relative:text;mso-position-vertical:absolute;mso-position-vertical-relative:text;mso-width-percent:0;mso-width-relative:margin;v-text-anchor:middle" arcsize="10923f" o:gfxdata="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" filled="f" strokecolor="#1f3763 [1604]" strokeweight="1pt">
+                <v:stroke joinstyle="miter"/>
+              </v:roundrect>
+            </w:pict>
+          </mc:Fallback>
+        </mc:AlternateContent>
+      </w:r>
+      <w:r>
+        <w:rPr>
+          <w:noProof/>
+        </w:rPr>
+        <mc:AlternateContent>
+          <mc:Choice Requires="wps">
+            <w:drawing>
+              <wp:anchor distT="0" distB="0" distL="114300" distR="114300" simplePos="0" relativeHeight="251671552" behindDoc="0" locked="0" layoutInCell="1" allowOverlap="1" wp14:anchorId="1BB684E2" wp14:editId="358C8ED5">
+                <wp:simplePos x="0" y="0"/>
+                <wp:positionH relativeFrom="column">
+                  <wp:posOffset>2252526</wp:posOffset>
+                </wp:positionH>
+                <wp:positionV relativeFrom="paragraph">
+                  <wp:posOffset>10160</wp:posOffset>
+                </wp:positionV>
+                <wp:extent cx="903514" cy="266337"/>
+                <wp:effectExtent l="0" t="0" r="11430" b="19685"/>
+                <wp:wrapNone/>
+                <wp:docPr id="18" name="矩形: 圆角 18"/>
+                <wp:cNvGraphicFramePr/>
+                <a:graphic xmlns:a="http://schemas.openxmlformats.org/drawingml/2006/main">
+                  <a:graphicData uri="http://schemas.microsoft.com/office/word/2010/wordprocessingShape">
+                    <wps:wsp>
+                      <wps:cNvSpPr/>
+                      <wps:spPr>
+                        <a:xfrm>
+                          <a:off x="0" y="0"/>
+                          <a:ext cx="903514" cy="266337"/>
+                        </a:xfrm>
+                        <a:prstGeom prst="roundRect">
+                          <a:avLst/>
+                        </a:prstGeom>
+                        <a:noFill/>
+                      </wps:spPr>
+                      <wps:style>
+                        <a:lnRef idx="2">
+                          <a:schemeClr val="accent1">
+                            <a:shade val="50000"/>
+                          </a:schemeClr>
+                        </a:lnRef>
+                        <a:fillRef idx="1">
+                          <a:schemeClr val="accent1"/>
+                        </a:fillRef>
+                        <a:effectRef idx="0">
+                          <a:schemeClr val="accent1"/>
+                        </a:effectRef>
+                        <a:fontRef idx="minor">
+                          <a:schemeClr val="lt1"/>
+                        </a:fontRef>
+                      </wps:style>
+                      <wps:bodyPr rot="0" spcFirstLastPara="0" vertOverflow="overflow" horzOverflow="overflow" vert="horz" wrap="square" lIns="91440" tIns="45720" rIns="91440" bIns="45720" numCol="1" spcCol="0" rtlCol="0" fromWordArt="0" anchor="ctr" anchorCtr="0" forceAA="0" compatLnSpc="1">
+                        <a:prstTxWarp prst="textNoShape">
+                          <a:avLst/>
+                        </a:prstTxWarp>
+                        <a:noAutofit/>
+                      </wps:bodyPr>
+                    </wps:wsp>
+                  </a:graphicData>
+                </a:graphic>
+                <wp14:sizeRelH relativeFrom="margin">
+                  <wp14:pctWidth>0</wp14:pctWidth>
+                </wp14:sizeRelH>
+                <wp14:sizeRelV relativeFrom="margin">
+                  <wp14:pctHeight>0</wp14:pctHeight>
+                </wp14:sizeRelV>
+              </wp:anchor>
+            </w:drawing>
+          </mc:Choice>
+          <mc:Fallback>
+            <w:pict>
+              <v:roundrect w14:anchorId="1DFAB33D" id="矩形: 圆角 18" o:spid="_x0000_s1026" style="position:absolute;left:0;text-align:left;margin-left:177.35pt;margin-top:.8pt;width:71.15pt;height:20.95pt;z-index:251671552;visibility:visible;mso-wrap-style:square;mso-width-percent:0;mso-height-percent:0;mso-wrap-distance-left:9pt;mso-wrap-distance-top:0;mso-wrap-distance-right:9pt;mso-wrap-distance-bottom:0;mso-position-horizontal:absolute;mso-position-horizontal-relative:text;mso-position-vertical:absolute;mso-position-vertical-relative:text;mso-width-percent:0;mso-height-percent:0;mso-width-relative:margin;mso-height-relative:margin;v-text-anchor:middle" arcsize="10923f" o:gfxdata="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" filled="f" strokecolor="#1f3763 [1604]" strokeweight="1pt">
+                <v:stroke joinstyle="miter"/>
+              </v:roundrect>
+            </w:pict>
+          </mc:Fallback>
+        </mc:AlternateContent>
+      </w:r>
+      <w:r>
+        <w:rPr>
+          <w:noProof/>
+        </w:rPr>
+        <mc:AlternateContent>
+          <mc:Choice Requires="wps">
+            <w:drawing>
+              <wp:anchor distT="0" distB="0" distL="114300" distR="114300" simplePos="0" relativeHeight="251669504" behindDoc="0" locked="0" layoutInCell="1" allowOverlap="1" wp14:anchorId="667FC075" wp14:editId="78ADC8F7">
+                <wp:simplePos x="0" y="0"/>
+                <wp:positionH relativeFrom="column">
+                  <wp:posOffset>1076960</wp:posOffset>
+                </wp:positionH>
+                <wp:positionV relativeFrom="paragraph">
+                  <wp:posOffset>8255</wp:posOffset>
+                </wp:positionV>
+                <wp:extent cx="903514" cy="266337"/>
+                <wp:effectExtent l="0" t="0" r="11430" b="19685"/>
+                <wp:wrapNone/>
+                <wp:docPr id="19" name="矩形: 圆角 19"/>
+                <wp:cNvGraphicFramePr/>
+                <a:graphic xmlns:a="http://schemas.openxmlformats.org/drawingml/2006/main">
+                  <a:graphicData uri="http://schemas.microsoft.com/office/word/2010/wordprocessingShape">
+                    <wps:wsp>
+                      <wps:cNvSpPr/>
+                      <wps:spPr>
+                        <a:xfrm>
+                          <a:off x="0" y="0"/>
+                          <a:ext cx="903514" cy="266337"/>
+                        </a:xfrm>
+                        <a:prstGeom prst="roundRect">
+                          <a:avLst/>
+                        </a:prstGeom>
+                        <a:noFill/>
+                      </wps:spPr>
+                      <wps:style>
+                        <a:lnRef idx="2">
+                          <a:schemeClr val="accent1">
+                            <a:shade val="50000"/>
+                          </a:schemeClr>
+                        </a:lnRef>
+                        <a:fillRef idx="1">
+                          <a:schemeClr val="accent1"/>
+                        </a:fillRef>
+                        <a:effectRef idx="0">
+                          <a:schemeClr val="accent1"/>
+                        </a:effectRef>
+                        <a:fontRef idx="minor">
+                          <a:schemeClr val="lt1"/>
+                        </a:fontRef>
+                      </wps:style>
+                      <wps:bodyPr rot="0" spcFirstLastPara="0" vertOverflow="overflow" horzOverflow="overflow" vert="horz" wrap="square" lIns="91440" tIns="45720" rIns="91440" bIns="45720" numCol="1" spcCol="0" rtlCol="0" fromWordArt="0" anchor="ctr" anchorCtr="0" forceAA="0" compatLnSpc="1">
+                        <a:prstTxWarp prst="textNoShape">
+                          <a:avLst/>
+                        </a:prstTxWarp>
+                        <a:noAutofit/>
+                      </wps:bodyPr>
+                    </wps:wsp>
+                  </a:graphicData>
+                </a:graphic>
+                <wp14:sizeRelH relativeFrom="margin">
+                  <wp14:pctWidth>0</wp14:pctWidth>
+                </wp14:sizeRelH>
+                <wp14:sizeRelV relativeFrom="margin">
+                  <wp14:pctHeight>0</wp14:pctHeight>
+                </wp14:sizeRelV>
+              </wp:anchor>
+            </w:drawing>
+          </mc:Choice>
+          <mc:Fallback>
+            <w:pict>
+              <v:roundrect w14:anchorId="1D89F823" id="矩形: 圆角 19" o:spid="_x0000_s1026" style="position:absolute;left:0;text-align:left;margin-left:84.8pt;margin-top:.65pt;width:71.15pt;height:20.95pt;z-index:251669504;visibility:visible;mso-wrap-style:square;mso-width-percent:0;mso-height-percent:0;mso-wrap-distance-left:9pt;mso-wrap-distance-top:0;mso-wrap-distance-right:9pt;mso-wrap-distance-bottom:0;mso-position-horizontal:absolute;mso-position-horizontal-relative:text;mso-position-vertical:absolute;mso-position-vertical-relative:text;mso-width-percent:0;mso-height-percent:0;mso-width-relative:margin;mso-height-relative:margin;v-text-anchor:middle" arcsize="10923f" o:gfxdata="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" filled="f" strokecolor="#1f3763 [1604]" strokeweight="1pt">
+                <v:stroke joinstyle="miter"/>
+              </v:roundrect>
+            </w:pict>
+          </mc:Fallback>
+        </mc:AlternateContent>
+      </w:r>
+      <w:r>
+        <w:tab/>
+      </w:r>
+      <w:r>
+        <w:rPr>
+          <w:rFonts w:hint="eastAsia"/>
+        </w:rPr>
+        <w:t>测试任务1</w:t>
+      </w:r>
+      <w:r>
+        <w:tab/>
+      </w:r>
+      <w:r>
+        <w:rPr>
+          <w:rFonts w:hint="eastAsia"/>
+        </w:rPr>
+        <w:t>测试任务2</w:t>
+      </w:r>
+      <w:r>
+        <w:tab/>
+      </w:r>
+      <w:r>
+        <w:rPr>
+          <w:rFonts w:hint="eastAsia"/>
+        </w:rPr>
+        <w:t>测试任务3</w:t>
+      </w:r>
+      <w:r>
+        <w:tab/>
+      </w:r>
+      <w:r>
+        <w:rPr>
+          <w:rFonts w:hint="eastAsia"/>
+        </w:rPr>
+        <w:t>测试任务n</w:t>
+      </w:r>
+    </w:p>
+    <w:p/>
+    <w:p/>
+    <w:p/>
+    <w:p>
+      <w:pPr>
+        <w:ind w:left="420"/>
+        <w:rPr>
+          <w:i/>
+        </w:rPr>
+      </w:pPr>
+      <w:r>
+        <w:rPr>
+          <w:rFonts w:hint="eastAsia"/>
+          <w:i/>
+        </w:rPr>
+        <w:t>一个测试计划可以包含多个测试测试任务，多个测试任务可以共享同一个测试环境</w:t>
+      </w:r>
+      <w:r>
+        <w:rPr>
+          <w:rFonts w:hint="eastAsia"/>
+          <w:i/>
+        </w:rPr>
+        <w:t>。</w:t>
+      </w:r>
+    </w:p>
+    <w:p>
+      <w:pPr>
+        <w:rPr>
+          <w:b/>
+        </w:rPr>
+      </w:pPr>
+      <w:r>
+        <w:rPr>
+          <w:rFonts w:hint="eastAsia"/>
+          <w:b/>
+        </w:rPr>
+        <w:t>测试任务和测试用例关系图：</w:t>
+      </w:r>
+    </w:p>
+    <w:p>
+      <w:pPr>
+        <w:rPr>
+          <w:i/>
+        </w:rPr>
+      </w:pPr>
+      <w:r>
+        <w:rPr>
+          <w:i/>
+          <w:noProof/>
+        </w:rPr>
+        <mc:AlternateContent>
+          <mc:Choice Requires="wps">
+            <w:drawing>
+              <wp:anchor distT="0" distB="0" distL="114300" distR="114300" simplePos="0" relativeHeight="251677696" behindDoc="0" locked="0" layoutInCell="1" allowOverlap="1" wp14:anchorId="46F227A5" wp14:editId="231218BD">
+                <wp:simplePos x="0" y="0"/>
+                <wp:positionH relativeFrom="column">
+                  <wp:posOffset>1442357</wp:posOffset>
+                </wp:positionH>
+                <wp:positionV relativeFrom="paragraph">
+                  <wp:posOffset>99060</wp:posOffset>
+                </wp:positionV>
+                <wp:extent cx="3303814" cy="778329"/>
+                <wp:effectExtent l="0" t="0" r="11430" b="22225"/>
+                <wp:wrapNone/>
+                <wp:docPr id="29" name="矩形: 圆角 29"/>
+                <wp:cNvGraphicFramePr/>
+                <a:graphic xmlns:a="http://schemas.openxmlformats.org/drawingml/2006/main">
+                  <a:graphicData uri="http://schemas.microsoft.com/office/word/2010/wordprocessingShape">
+                    <wps:wsp>
+                      <wps:cNvSpPr/>
+                      <wps:spPr>
+                        <a:xfrm>
+                          <a:off x="0" y="0"/>
+                          <a:ext cx="3303814" cy="778329"/>
+                        </a:xfrm>
+                        <a:prstGeom prst="roundRect">
+                          <a:avLst/>
+                        </a:prstGeom>
+                        <a:noFill/>
+                      </wps:spPr>
+                      <wps:style>
+                        <a:lnRef idx="2">
+                          <a:schemeClr val="accent1">
+                            <a:shade val="50000"/>
+                          </a:schemeClr>
+                        </a:lnRef>
+                        <a:fillRef idx="1">
+                          <a:schemeClr val="accent1"/>
+                        </a:fillRef>
+                        <a:effectRef idx="0">
+                          <a:schemeClr val="accent1"/>
+                        </a:effectRef>
+                        <a:fontRef idx="minor">
+                          <a:schemeClr val="lt1"/>
+                        </a:fontRef>
+                      </wps:style>
+                      <wps:bodyPr rot="0" spcFirstLastPara="0" vertOverflow="overflow" horzOverflow="overflow" vert="horz" wrap="square" lIns="91440" tIns="45720" rIns="91440" bIns="45720" numCol="1" spcCol="0" rtlCol="0" fromWordArt="0" anchor="ctr" anchorCtr="0" forceAA="0" compatLnSpc="1">
+                        <a:prstTxWarp prst="textNoShape">
+                          <a:avLst/>
+                        </a:prstTxWarp>
+                        <a:noAutofit/>
+                      </wps:bodyPr>
+                    </wps:wsp>
+                  </a:graphicData>
+                </a:graphic>
+                <wp14:sizeRelH relativeFrom="margin">
+                  <wp14:pctWidth>0</wp14:pctWidth>
+                </wp14:sizeRelH>
+              </wp:anchor>
+            </w:drawing>
+          </mc:Choice>
+          <mc:Fallback>
+            <w:pict>
+              <v:roundrect w14:anchorId="2FAE43CD" id="矩形: 圆角 29" o:spid="_x0000_s1026" style="position:absolute;left:0;text-align:left;margin-left:113.55pt;margin-top:7.8pt;width:260.15pt;height:61.3pt;z-index:251677696;visibility:visible;mso-wrap-style:square;mso-width-percent:0;mso-wrap-distance-left:9pt;mso-wrap-distance-top:0;mso-wrap-distance-right:9pt;mso-wrap-distance-bottom:0;mso-position-horizontal:absolute;mso-position-horizontal-relative:text;mso-position-vertical:absolute;mso-position-vertical-relative:text;mso-width-percent:0;mso-width-relative:margin;v-text-anchor:middle" arcsize="10923f" o:gfxdata="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" filled="f" strokecolor="#1f3763 [1604]" strokeweight="1pt">
+                <v:stroke joinstyle="miter"/>
+              </v:roundrect>
+            </w:pict>
+          </mc:Fallback>
+        </mc:AlternateContent>
+      </w:r>
+    </w:p>
+    <w:p>
+      <w:pPr>
+        <w:ind w:left="840" w:firstLine="420"/>
+        <w:jc w:val="center"/>
+      </w:pPr>
+      <w:r>
+        <w:rPr>
+          <w:rFonts w:hint="eastAsia"/>
+        </w:rPr>
+        <w:t>测试任务</w:t>
+      </w:r>
+    </w:p>
+    <w:p>
+      <w:pPr>
+        <w:tabs>
+          <w:tab w:val="right" w:pos="8306"/>
+        </w:tabs>
+        <w:rPr>
+          <w:i/>
+        </w:rPr>
+      </w:pPr>
+      <w:r>
+        <w:rPr>
+          <w:i/>
+        </w:rPr>
+        <w:tab/>
+      </w:r>
+    </w:p>
+    <w:p>
+      <w:pPr>
+        <w:tabs>
+          <w:tab w:val="left" w:pos="2597"/>
+          <w:tab w:val="center" w:pos="4153"/>
+          <w:tab w:val="left" w:pos="5130"/>
+          <w:tab w:val="left" w:pos="6463"/>
+        </w:tabs>
+      </w:pPr>
+      <w:r>
+        <w:rPr>
+          <w:rFonts w:hint="eastAsia"/>
+          <w:i/>
+          <w:noProof/>
+        </w:rPr>
+        <mc:AlternateContent>
+          <mc:Choice Requires="wps">
+            <w:drawing>
+              <wp:anchor distT="0" distB="0" distL="114300" distR="114300" simplePos="0" relativeHeight="251685888" behindDoc="0" locked="0" layoutInCell="1" allowOverlap="1" wp14:anchorId="05E10033" wp14:editId="1A25678E">
+                <wp:simplePos x="0" y="0"/>
+                <wp:positionH relativeFrom="margin">
+                  <wp:posOffset>3945255</wp:posOffset>
+                </wp:positionH>
+                <wp:positionV relativeFrom="paragraph">
+                  <wp:posOffset>10795</wp:posOffset>
+                </wp:positionV>
+                <wp:extent cx="636270" cy="222885"/>
+                <wp:effectExtent l="0" t="0" r="11430" b="24765"/>
+                <wp:wrapNone/>
+                <wp:docPr id="34" name="矩形: 圆角 34"/>
+                <wp:cNvGraphicFramePr/>
+                <a:graphic xmlns:a="http://schemas.openxmlformats.org/drawingml/2006/main">
+                  <a:graphicData uri="http://schemas.microsoft.com/office/word/2010/wordprocessingShape">
+                    <wps:wsp>
+                      <wps:cNvSpPr/>
+                      <wps:spPr>
+                        <a:xfrm>
+                          <a:off x="0" y="0"/>
+                          <a:ext cx="636270" cy="222885"/>
+                        </a:xfrm>
+                        <a:prstGeom prst="roundRect">
+                          <a:avLst/>
+                        </a:prstGeom>
+                        <a:noFill/>
+                      </wps:spPr>
+                      <wps:style>
+                        <a:lnRef idx="2">
+                          <a:schemeClr val="accent1">
+                            <a:shade val="50000"/>
+                          </a:schemeClr>
+                        </a:lnRef>
+                        <a:fillRef idx="1">
+                          <a:schemeClr val="accent1"/>
+                        </a:fillRef>
+                        <a:effectRef idx="0">
+                          <a:schemeClr val="accent1"/>
+                        </a:effectRef>
+                        <a:fontRef idx="minor">
+                          <a:schemeClr val="lt1"/>
+                        </a:fontRef>
+                      </wps:style>
+                      <wps:bodyPr rot="0" spcFirstLastPara="0" vertOverflow="overflow" horzOverflow="overflow" vert="horz" wrap="square" lIns="91440" tIns="45720" rIns="91440" bIns="45720" numCol="1" spcCol="0" rtlCol="0" fromWordArt="0" anchor="ctr" anchorCtr="0" forceAA="0" compatLnSpc="1">
+                        <a:prstTxWarp prst="textNoShape">
+                          <a:avLst/>
+                        </a:prstTxWarp>
+                        <a:noAutofit/>
+                      </wps:bodyPr>
+                    </wps:wsp>
+                  </a:graphicData>
+                </a:graphic>
+              </wp:anchor>
+            </w:drawing>
+          </mc:Choice>
+          <mc:Fallback>
+            <w:pict>
+              <v:roundrect w14:anchorId="635840A5" id="矩形: 圆角 34" o:spid="_x0000_s1026" style="position:absolute;left:0;text-align:left;margin-left:310.65pt;margin-top:.85pt;width:50.1pt;height:17.55pt;z-index:251685888;visibility:visible;mso-wrap-style:square;mso-wrap-distance-left:9pt;mso-wrap-distance-top:0;mso-wrap-distance-right:9pt;mso-wrap-distance-bottom:0;mso-position-horizontal:absolute;mso-position-horizontal-relative:margin;mso-position-vertical:absolute;mso-position-vertical-relative:text;v-text-anchor:middle" arcsize="10923f" o:gfxdata="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" filled="f" strokecolor="#1f3763 [1604]" strokeweight="1pt">
+                <v:stroke joinstyle="miter"/>
+                <w10:wrap anchorx="margin"/>
+              </v:roundrect>
+            </w:pict>
+          </mc:Fallback>
+        </mc:AlternateContent>
+      </w:r>
+      <w:r>
+        <w:rPr>
+          <w:rFonts w:hint="eastAsia"/>
+          <w:i/>
+          <w:noProof/>
+        </w:rPr>
+        <mc:AlternateContent>
+          <mc:Choice Requires="wps">
+            <w:drawing>
+              <wp:anchor distT="0" distB="0" distL="114300" distR="114300" simplePos="0" relativeHeight="251682816" behindDoc="0" locked="0" layoutInCell="1" allowOverlap="1" wp14:anchorId="671251E7" wp14:editId="005BD5ED">
+                <wp:simplePos x="0" y="0"/>
+                <wp:positionH relativeFrom="margin">
+                  <wp:posOffset>3118485</wp:posOffset>
+                </wp:positionH>
+                <wp:positionV relativeFrom="paragraph">
+                  <wp:posOffset>8890</wp:posOffset>
+                </wp:positionV>
+                <wp:extent cx="636270" cy="222885"/>
+                <wp:effectExtent l="0" t="0" r="11430" b="24765"/>
+                <wp:wrapNone/>
+                <wp:docPr id="32" name="矩形: 圆角 32"/>
+                <wp:cNvGraphicFramePr/>
+                <a:graphic xmlns:a="http://schemas.openxmlformats.org/drawingml/2006/main">
+                  <a:graphicData uri="http://schemas.microsoft.com/office/word/2010/wordprocessingShape">
+                    <wps:wsp>
+                      <wps:cNvSpPr/>
+                      <wps:spPr>
+                        <a:xfrm>
+                          <a:off x="0" y="0"/>
+                          <a:ext cx="636270" cy="222885"/>
+                        </a:xfrm>
+                        <a:prstGeom prst="roundRect">
+                          <a:avLst/>
+                        </a:prstGeom>
+                        <a:noFill/>
+                      </wps:spPr>
+                      <wps:style>
+                        <a:lnRef idx="2">
+                          <a:schemeClr val="accent1">
+                            <a:shade val="50000"/>
+                          </a:schemeClr>
+                        </a:lnRef>
+                        <a:fillRef idx="1">
+                          <a:schemeClr val="accent1"/>
+                        </a:fillRef>
+                        <a:effectRef idx="0">
+                          <a:schemeClr val="accent1"/>
+                        </a:effectRef>
+                        <a:fontRef idx="minor">
+                          <a:schemeClr val="lt1"/>
+                        </a:fontRef>
+                      </wps:style>
+                      <wps:bodyPr rot="0" spcFirstLastPara="0" vertOverflow="overflow" horzOverflow="overflow" vert="horz" wrap="square" lIns="91440" tIns="45720" rIns="91440" bIns="45720" numCol="1" spcCol="0" rtlCol="0" fromWordArt="0" anchor="ctr" anchorCtr="0" forceAA="0" compatLnSpc="1">
+                        <a:prstTxWarp prst="textNoShape">
+                          <a:avLst/>
+                        </a:prstTxWarp>
+                        <a:noAutofit/>
+                      </wps:bodyPr>
+                    </wps:wsp>
+                  </a:graphicData>
+                </a:graphic>
+              </wp:anchor>
+            </w:drawing>
+          </mc:Choice>
+          <mc:Fallback>
+            <w:pict>
+              <v:roundrect w14:anchorId="43B46E7F" id="矩形: 圆角 32" o:spid="_x0000_s1026" style="position:absolute;left:0;text-align:left;margin-left:245.55pt;margin-top:.7pt;width:50.1pt;height:17.55pt;z-index:251682816;visibility:visible;mso-wrap-style:square;mso-wrap-distance-left:9pt;mso-wrap-distance-top:0;mso-wrap-distance-right:9pt;mso-wrap-distance-bottom:0;mso-position-horizontal:absolute;mso-position-horizontal-relative:margin;mso-position-vertical:absolute;mso-position-vertical-relative:text;v-text-anchor:middle" arcsize="10923f" o:gfxdata="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" filled="f" strokecolor="#1f3763 [1604]" strokeweight="1pt">
+                <v:stroke joinstyle="miter"/>
+                <w10:wrap anchorx="margin"/>
+              </v:roundrect>
+            </w:pict>
+          </mc:Fallback>
+        </mc:AlternateContent>
+      </w:r>
+      <w:r>
+        <w:rPr>
+          <w:rFonts w:hint="eastAsia"/>
+          <w:i/>
+          <w:noProof/>
+        </w:rPr>
+        <mc:AlternateContent>
+          <mc:Choice Requires="wps">
+            <w:drawing>
+              <wp:anchor distT="0" distB="0" distL="114300" distR="114300" simplePos="0" relativeHeight="251678720" behindDoc="0" locked="0" layoutInCell="1" allowOverlap="1" wp14:anchorId="3E28730A" wp14:editId="7DDF90E3">
+                <wp:simplePos x="0" y="0"/>
+                <wp:positionH relativeFrom="column">
+                  <wp:posOffset>1523909</wp:posOffset>
+                </wp:positionH>
+                <wp:positionV relativeFrom="paragraph">
+                  <wp:posOffset>10614</wp:posOffset>
+                </wp:positionV>
+                <wp:extent cx="636814" cy="223157"/>
+                <wp:effectExtent l="0" t="0" r="11430" b="24765"/>
+                <wp:wrapNone/>
+                <wp:docPr id="30" name="矩形: 圆角 30"/>
+                <wp:cNvGraphicFramePr/>
+                <a:graphic xmlns:a="http://schemas.openxmlformats.org/drawingml/2006/main">
+                  <a:graphicData uri="http://schemas.microsoft.com/office/word/2010/wordprocessingShape">
+                    <wps:wsp>
+                      <wps:cNvSpPr/>
+                      <wps:spPr>
+                        <a:xfrm>
+                          <a:off x="0" y="0"/>
+                          <a:ext cx="636814" cy="223157"/>
+                        </a:xfrm>
+                        <a:prstGeom prst="roundRect">
+                          <a:avLst/>
+                        </a:prstGeom>
+                        <a:noFill/>
+                      </wps:spPr>
+                      <wps:style>
+                        <a:lnRef idx="2">
+                          <a:schemeClr val="accent1">
+                            <a:shade val="50000"/>
+                          </a:schemeClr>
+                        </a:lnRef>
+                        <a:fillRef idx="1">
+                          <a:schemeClr val="accent1"/>
+                        </a:fillRef>
+                        <a:effectRef idx="0">
+                          <a:schemeClr val="accent1"/>
+                        </a:effectRef>
+                        <a:fontRef idx="minor">
+                          <a:schemeClr val="lt1"/>
+                        </a:fontRef>
+                      </wps:style>
+                      <wps:bodyPr rot="0" spcFirstLastPara="0" vertOverflow="overflow" horzOverflow="overflow" vert="horz" wrap="square" lIns="91440" tIns="45720" rIns="91440" bIns="45720" numCol="1" spcCol="0" rtlCol="0" fromWordArt="0" anchor="ctr" anchorCtr="0" forceAA="0" compatLnSpc="1">
+                        <a:prstTxWarp prst="textNoShape">
+                          <a:avLst/>
+                        </a:prstTxWarp>
+                        <a:noAutofit/>
+                      </wps:bodyPr>
+                    </wps:wsp>
+                  </a:graphicData>
+                </a:graphic>
+              </wp:anchor>
+            </w:drawing>
+          </mc:Choice>
+          <mc:Fallback>
+            <w:pict>
+              <v:roundrect w14:anchorId="7DE134A1" id="矩形: 圆角 30" o:spid="_x0000_s1026" style="position:absolute;left:0;text-align:left;margin-left:120pt;margin-top:.85pt;width:50.15pt;height:17.55pt;z-index:251678720;visibility:visible;mso-wrap-style:square;mso-wrap-distance-left:9pt;mso-wrap-distance-top:0;mso-wrap-distance-right:9pt;mso-wrap-distance-bottom:0;mso-position-horizontal:absolute;mso-position-horizontal-relative:text;mso-position-vertical:absolute;mso-position-vertical-relative:text;v-text-anchor:middle" arcsize="10923f" o:gfxdata="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" filled="f" strokecolor="#1f3763 [1604]" strokeweight="1pt">
+                <v:stroke joinstyle="miter"/>
+              </v:roundrect>
+            </w:pict>
+          </mc:Fallback>
+        </mc:AlternateContent>
+      </w:r>
+      <w:r>
+        <w:rPr>
+          <w:rFonts w:hint="eastAsia"/>
+          <w:i/>
+          <w:noProof/>
+        </w:rPr>
+        <mc:AlternateContent>
+          <mc:Choice Requires="wps">
+            <w:drawing>
+              <wp:anchor distT="0" distB="0" distL="114300" distR="114300" simplePos="0" relativeHeight="251680768" behindDoc="0" locked="0" layoutInCell="1" allowOverlap="1" wp14:anchorId="3650A4EB" wp14:editId="0C7749A8">
+                <wp:simplePos x="0" y="0"/>
+                <wp:positionH relativeFrom="margin">
+                  <wp:posOffset>2351405</wp:posOffset>
+                </wp:positionH>
+                <wp:positionV relativeFrom="paragraph">
+                  <wp:posOffset>8709</wp:posOffset>
+                </wp:positionV>
+                <wp:extent cx="636270" cy="222885"/>
+                <wp:effectExtent l="0" t="0" r="11430" b="24765"/>
+                <wp:wrapNone/>
+                <wp:docPr id="31" name="矩形: 圆角 31"/>
+                <wp:cNvGraphicFramePr/>
+                <a:graphic xmlns:a="http://schemas.openxmlformats.org/drawingml/2006/main">
+                  <a:graphicData uri="http://schemas.microsoft.com/office/word/2010/wordprocessingShape">
+                    <wps:wsp>
+                      <wps:cNvSpPr/>
+                      <wps:spPr>
+                        <a:xfrm>
+                          <a:off x="0" y="0"/>
+                          <a:ext cx="636270" cy="222885"/>
+                        </a:xfrm>
+                        <a:prstGeom prst="roundRect">
+                          <a:avLst/>
+                        </a:prstGeom>
+                        <a:noFill/>
+                      </wps:spPr>
+                      <wps:style>
+                        <a:lnRef idx="2">
+                          <a:schemeClr val="accent1">
+                            <a:shade val="50000"/>
+                          </a:schemeClr>
+                        </a:lnRef>
+                        <a:fillRef idx="1">
+                          <a:schemeClr val="accent1"/>
+                        </a:fillRef>
+                        <a:effectRef idx="0">
+                          <a:schemeClr val="accent1"/>
+                        </a:effectRef>
+                        <a:fontRef idx="minor">
+                          <a:schemeClr val="lt1"/>
+                        </a:fontRef>
+                      </wps:style>
+                      <wps:bodyPr rot="0" spcFirstLastPara="0" vertOverflow="overflow" horzOverflow="overflow" vert="horz" wrap="square" lIns="91440" tIns="45720" rIns="91440" bIns="45720" numCol="1" spcCol="0" rtlCol="0" fromWordArt="0" anchor="ctr" anchorCtr="0" forceAA="0" compatLnSpc="1">
+                        <a:prstTxWarp prst="textNoShape">
+                          <a:avLst/>
+                        </a:prstTxWarp>
+                        <a:noAutofit/>
+                      </wps:bodyPr>
+                    </wps:wsp>
+                  </a:graphicData>
+                </a:graphic>
+              </wp:anchor>
+            </w:drawing>
+          </mc:Choice>
+          <mc:Fallback>
+            <w:pict>
+              <v:roundrect w14:anchorId="1B6CBA40" id="矩形: 圆角 31" o:spid="_x0000_s1026" style="position:absolute;left:0;text-align:left;margin-left:185.15pt;margin-top:.7pt;width:50.1pt;height:17.55pt;z-index:251680768;visibility:visible;mso-wrap-style:square;mso-wrap-distance-left:9pt;mso-wrap-distance-top:0;mso-wrap-distance-right:9pt;mso-wrap-distance-bottom:0;mso-position-horizontal:absolute;mso-position-horizontal-relative:margin;mso-position-vertical:absolute;mso-position-vertical-relative:text;v-text-anchor:middle" arcsize="10923f" o:gfxdata="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" filled="f" strokecolor="#1f3763 [1604]" strokeweight="1pt">
+                <v:stroke joinstyle="miter"/>
+                <w10:wrap anchorx="margin"/>
+              </v:roundrect>
+            </w:pict>
+          </mc:Fallback>
+        </mc:AlternateContent>
+      </w:r>
+      <w:r>
+        <w:rPr>
+          <w:i/>
+        </w:rPr>
+        <w:tab/>
       </w:r>
       <w:r>
         <w:t>C</w:t>
@@ -2151,209 +4329,208 @@
         <w:rPr>
           <w:rFonts w:hint="eastAsia"/>
         </w:rPr>
-        <w:t>的W</w:t>
-      </w:r>
-      <w:r>
-        <w:t>EB</w:t>
-      </w:r>
-      <w:r>
-        <w:rPr>
-          <w:rFonts w:hint="eastAsia"/>
-        </w:rPr>
-        <w:t>等，</w:t>
-      </w:r>
-      <w:r>
-        <w:rPr>
-          <w:rFonts w:hint="eastAsia"/>
-        </w:rPr>
-        <w:t>我们测试人员也编写</w:t>
-      </w:r>
-      <w:r>
-        <w:rPr>
-          <w:rFonts w:hint="eastAsia"/>
-        </w:rPr>
-        <w:t>了</w:t>
-      </w:r>
-      <w:r>
-        <w:rPr>
-          <w:rFonts w:hint="eastAsia"/>
-        </w:rPr>
-        <w:t>完整的测试用例。</w:t>
-      </w:r>
-      <w:r>
-        <w:rPr>
-          <w:rFonts w:hint="eastAsia"/>
-        </w:rPr>
-        <w:t>在上述产品迭代时，Q</w:t>
-      </w:r>
-      <w:r>
-        <w:t>A</w:t>
-      </w:r>
-      <w:r>
-        <w:rPr>
-          <w:rFonts w:hint="eastAsia"/>
-        </w:rPr>
-        <w:t>的主要工作就是重复性的执行这些测试用例。因此，我们可以展开上述功能的自动化测试工作。</w:t>
-      </w:r>
-    </w:p>
-    <w:p>
-      <w:pPr>
-        <w:ind w:firstLine="420"/>
-        <w:rPr>
-          <w:rFonts w:hint="eastAsia"/>
+        <w:t>ase1</w:t>
+      </w:r>
+      <w:r>
+        <w:tab/>
+      </w:r>
+      <w:r>
+        <w:rPr>
+          <w:rFonts w:hint="eastAsia"/>
+        </w:rPr>
+        <w:t>case2</w:t>
+      </w:r>
+      <w:r>
+        <w:tab/>
+      </w:r>
+      <w:r>
+        <w:rPr>
+          <w:rFonts w:hint="eastAsia"/>
+        </w:rPr>
+        <w:t>case3</w:t>
+      </w:r>
+      <w:r>
+        <w:tab/>
+      </w:r>
+      <w:r>
+        <w:rPr>
+          <w:rFonts w:hint="eastAsia"/>
+        </w:rPr>
+        <w:t>case</w:t>
+      </w:r>
+      <w:r>
+        <w:t>…</w:t>
+      </w:r>
+    </w:p>
+    <w:p>
+      <w:pPr>
+        <w:tabs>
+          <w:tab w:val="right" w:pos="8306"/>
+        </w:tabs>
+        <w:rPr>
+          <w:i/>
+        </w:rPr>
+      </w:pPr>
+    </w:p>
+    <w:p>
+      <w:pPr>
+        <w:tabs>
+          <w:tab w:val="right" w:pos="8306"/>
+        </w:tabs>
+        <w:ind w:firstLineChars="200" w:firstLine="420"/>
+        <w:rPr>
+          <w:i/>
+        </w:rPr>
+      </w:pPr>
+      <w:r>
+        <w:rPr>
+          <w:rFonts w:hint="eastAsia"/>
+          <w:i/>
+        </w:rPr>
+        <w:t>一个测试任务可以包含多个测试用例</w:t>
+      </w:r>
+    </w:p>
+    <w:p>
+      <w:pPr>
+        <w:tabs>
+          <w:tab w:val="right" w:pos="8306"/>
+        </w:tabs>
+        <w:ind w:firstLineChars="200" w:firstLine="420"/>
+        <w:rPr>
+          <w:i/>
         </w:rPr>
       </w:pPr>
     </w:p>
     <w:p>
       <w:pPr>
         <w:pStyle w:val="2"/>
-      </w:pPr>
-      <w:bookmarkStart w:id="3" w:name="_Toc511915054"/>
-      <w:r>
-        <w:rPr>
-          <w:rFonts w:hint="eastAsia"/>
-        </w:rPr>
-        <w:t>2.</w:t>
-      </w:r>
-      <w:r>
+        <w:rPr>
+          <w:sz w:val="28"/>
+        </w:rPr>
+      </w:pPr>
+      <w:bookmarkStart w:id="5" w:name="_Toc512444160"/>
+      <w:r>
+        <w:rPr>
+          <w:rFonts w:hint="eastAsia"/>
+          <w:sz w:val="28"/>
+        </w:rPr>
+        <w:t>4.</w:t>
+      </w:r>
+      <w:r>
+        <w:rPr>
+          <w:sz w:val="28"/>
+        </w:rPr>
         <w:t xml:space="preserve"> </w:t>
       </w:r>
       <w:r>
         <w:rPr>
           <w:rFonts w:hint="eastAsia"/>
-        </w:rPr>
-        <w:t>项目</w:t>
-      </w:r>
-      <w:r>
-        <w:rPr>
-          <w:rFonts w:hint="eastAsia"/>
-        </w:rPr>
-        <w:t>需求</w:t>
-      </w:r>
-      <w:bookmarkEnd w:id="3"/>
-    </w:p>
-    <w:p>
-      <w:pPr>
-        <w:ind w:firstLine="420"/>
-        <w:rPr>
-          <w:rFonts w:hint="eastAsia"/>
-        </w:rPr>
-      </w:pPr>
-      <w:r>
-        <w:rPr>
-          <w:rFonts w:hint="eastAsia"/>
-        </w:rPr>
-        <w:t>目前我们自动化项目整理的需求如下：</w:t>
-      </w:r>
-    </w:p>
-    <w:p>
-      <w:pPr>
-        <w:ind w:leftChars="400" w:left="840"/>
-      </w:pPr>
-      <w:r>
-        <w:t>同一份代码可以在多个</w:t>
-      </w:r>
-      <w:r>
-        <w:rPr>
-          <w:rFonts w:hint="eastAsia"/>
-        </w:rPr>
-        <w:t>项目</w:t>
-      </w:r>
-      <w:r>
-        <w:t>执行</w:t>
-      </w:r>
-    </w:p>
-    <w:p>
-      <w:pPr>
-        <w:ind w:leftChars="400" w:left="840"/>
-      </w:pPr>
-      <w:r>
-        <w:t>各个</w:t>
-      </w:r>
-      <w:r>
-        <w:rPr>
-          <w:rFonts w:hint="eastAsia"/>
-        </w:rPr>
-        <w:t>项目</w:t>
-      </w:r>
-      <w:r>
-        <w:t>的测试数据相互独立，不会互相影响</w:t>
-      </w:r>
-    </w:p>
-    <w:p>
-      <w:pPr>
-        <w:ind w:leftChars="400" w:left="840"/>
-      </w:pPr>
-      <w:r>
-        <w:t>各个</w:t>
-      </w:r>
-      <w:r>
-        <w:rPr>
-          <w:rFonts w:hint="eastAsia"/>
-        </w:rPr>
-        <w:t>项目</w:t>
-      </w:r>
-      <w:r>
-        <w:t>的测试</w:t>
-      </w:r>
-      <w:r>
-        <w:rPr>
-          <w:rFonts w:hint="eastAsia"/>
-        </w:rPr>
-        <w:t>环境</w:t>
-      </w:r>
-      <w:r>
-        <w:t>相互独立，不会互相影响</w:t>
-      </w:r>
-    </w:p>
-    <w:p>
-      <w:pPr>
-        <w:ind w:leftChars="400" w:left="840"/>
-      </w:pPr>
-      <w:r>
-        <w:t>当用例执行出错时，有详细的日志帮助定位</w:t>
-      </w:r>
-    </w:p>
-    <w:p>
-      <w:pPr>
-        <w:ind w:leftChars="400" w:left="840"/>
-        <w:rPr>
-          <w:rFonts w:hint="eastAsia"/>
-        </w:rPr>
-      </w:pPr>
-      <w:r>
-        <w:rPr>
-          <w:rFonts w:hint="eastAsia"/>
-        </w:rPr>
-        <w:t>自动化生成测试报告并发送邮件</w:t>
-      </w:r>
-    </w:p>
-    <w:p>
-      <w:pPr>
-        <w:ind w:leftChars="400" w:left="840"/>
-      </w:pPr>
-      <w:r>
-        <w:t>较好的可维护性和集群扩展性。</w:t>
-      </w:r>
-    </w:p>
-    <w:p>
-      <w:pPr>
-        <w:ind w:leftChars="400" w:left="840"/>
-        <w:rPr>
-          <w:rFonts w:hint="eastAsia"/>
-        </w:rPr>
-      </w:pPr>
+          <w:sz w:val="28"/>
+        </w:rPr>
+        <w:t>平台使用流程介绍</w:t>
+      </w:r>
+      <w:bookmarkEnd w:id="5"/>
+    </w:p>
+    <w:p>
+      <w:pPr>
+        <w:ind w:leftChars="200" w:left="420" w:firstLineChars="200" w:firstLine="420"/>
+      </w:pPr>
+      <w:r>
+        <w:rPr>
+          <w:rFonts w:hint="eastAsia"/>
+        </w:rPr>
+        <w:t>整个平台的使用流程大概如下：</w:t>
+      </w:r>
+    </w:p>
+    <w:p>
+      <w:pPr>
+        <w:pStyle w:val="a6"/>
+        <w:numPr>
+          <w:ilvl w:val="0"/>
+          <w:numId w:val="16"/>
+        </w:numPr>
+        <w:ind w:firstLineChars="0"/>
+      </w:pPr>
+      <w:r>
+        <w:rPr>
+          <w:rFonts w:hint="eastAsia"/>
+        </w:rPr>
+        <w:t>通过配置文件或者web页面（暂未实现）添加测试计划</w:t>
+      </w:r>
+    </w:p>
+    <w:p>
+      <w:pPr>
+        <w:pStyle w:val="a6"/>
+        <w:numPr>
+          <w:ilvl w:val="0"/>
+          <w:numId w:val="16"/>
+        </w:numPr>
+        <w:ind w:firstLineChars="0"/>
+      </w:pPr>
+      <w:r>
+        <w:rPr>
+          <w:rFonts w:hint="eastAsia"/>
+        </w:rPr>
+        <w:t>在测试计划下面添加测试任务，配置测试任务的详细参数，包括使用环境，测试数据等</w:t>
+      </w:r>
+    </w:p>
+    <w:p>
+      <w:pPr>
+        <w:pStyle w:val="a6"/>
+        <w:numPr>
+          <w:ilvl w:val="0"/>
+          <w:numId w:val="16"/>
+        </w:numPr>
+        <w:ind w:firstLineChars="0"/>
+      </w:pPr>
+      <w:r>
+        <w:rPr>
+          <w:rFonts w:hint="eastAsia"/>
+        </w:rPr>
+        <w:t>如果测试计划下面要进行多个测试环境的测试，那么重复步骤2继续添加测试任务即可</w:t>
+      </w:r>
+    </w:p>
+    <w:p>
+      <w:pPr>
+        <w:pStyle w:val="a6"/>
+        <w:numPr>
+          <w:ilvl w:val="0"/>
+          <w:numId w:val="16"/>
+        </w:numPr>
+        <w:ind w:firstLineChars="0"/>
+      </w:pPr>
+      <w:r>
+        <w:rPr>
+          <w:rFonts w:hint="eastAsia"/>
+        </w:rPr>
+        <w:t>完成当前测试计划的指定，如果还有测试计划，重复1-3步骤</w:t>
+      </w:r>
+    </w:p>
+    <w:p>
+      <w:pPr>
+        <w:pStyle w:val="a6"/>
+        <w:numPr>
+          <w:ilvl w:val="0"/>
+          <w:numId w:val="16"/>
+        </w:numPr>
+        <w:ind w:firstLineChars="0"/>
+      </w:pPr>
+      <w:r>
+        <w:rPr>
+          <w:rFonts w:hint="eastAsia"/>
+        </w:rPr>
+        <w:t>执行所有测试计划，即可完成测试</w:t>
+      </w:r>
     </w:p>
     <w:p>
       <w:pPr>
         <w:pStyle w:val="1"/>
         <w:rPr>
-          <w:rFonts w:hint="eastAsia"/>
           <w:b w:val="0"/>
           <w:sz w:val="36"/>
         </w:rPr>
       </w:pPr>
-      <w:bookmarkStart w:id="4" w:name="_Toc511915055"/>
+      <w:bookmarkStart w:id="6" w:name="_Toc512444161"/>
       <w:r>
         <w:rPr>
           <w:rFonts w:hint="eastAsia"/>
@@ -2363,7 +4540,7 @@
         <w:lastRenderedPageBreak/>
         <w:t>二 项目实施过程</w:t>
       </w:r>
-      <w:bookmarkEnd w:id="4"/>
+      <w:bookmarkEnd w:id="6"/>
     </w:p>
     <w:p>
       <w:pPr>
@@ -2375,7 +4552,7 @@
         <w:ind w:firstLineChars="0"/>
         <w:outlineLvl w:val="1"/>
       </w:pPr>
-      <w:bookmarkStart w:id="5" w:name="_Toc511915056"/>
+      <w:bookmarkStart w:id="7" w:name="_Toc512444162"/>
       <w:r>
         <w:rPr>
           <w:rFonts w:hint="eastAsia"/>
@@ -2388,7 +4565,7 @@
         </w:rPr>
         <w:t>搭建</w:t>
       </w:r>
-      <w:bookmarkEnd w:id="5"/>
+      <w:bookmarkEnd w:id="7"/>
     </w:p>
     <w:p>
       <w:pPr>
@@ -2599,9 +4776,6 @@
           <w:numId w:val="9"/>
         </w:numPr>
         <w:ind w:firstLineChars="0"/>
-        <w:rPr>
-          <w:rFonts w:hint="eastAsia"/>
-        </w:rPr>
       </w:pPr>
       <w:proofErr w:type="spellStart"/>
       <w:r>
@@ -2631,14 +4805,14 @@
         <w:ind w:firstLineChars="0"/>
         <w:outlineLvl w:val="1"/>
       </w:pPr>
-      <w:bookmarkStart w:id="6" w:name="_Toc511915057"/>
+      <w:bookmarkStart w:id="8" w:name="_Toc512444163"/>
       <w:r>
         <w:rPr>
           <w:rFonts w:hint="eastAsia"/>
         </w:rPr>
         <w:t>流程设计</w:t>
       </w:r>
-      <w:bookmarkEnd w:id="6"/>
+      <w:bookmarkEnd w:id="8"/>
     </w:p>
     <w:p>
       <w:pPr>
@@ -4362,9 +6536,6 @@
           <w:tab w:val="left" w:pos="3378"/>
         </w:tabs>
         <w:ind w:leftChars="371" w:left="1199" w:hangingChars="200" w:hanging="420"/>
-        <w:rPr>
-          <w:rFonts w:hint="eastAsia"/>
-        </w:rPr>
       </w:pPr>
       <w:r>
         <w:t>S</w:t>
@@ -4429,9 +6600,6 @@
           <w:tab w:val="left" w:pos="3378"/>
         </w:tabs>
         <w:ind w:leftChars="371" w:left="1199" w:hangingChars="200" w:hanging="420"/>
-        <w:rPr>
-          <w:rFonts w:hint="eastAsia"/>
-        </w:rPr>
       </w:pPr>
       <w:r>
         <w:t>S</w:t>
@@ -4456,27 +6624,18 @@
       <w:pPr>
         <w:pStyle w:val="a6"/>
         <w:ind w:left="780" w:firstLineChars="0" w:firstLine="0"/>
-        <w:rPr>
-          <w:rFonts w:hint="eastAsia"/>
-        </w:rPr>
       </w:pPr>
     </w:p>
     <w:p>
       <w:pPr>
         <w:pStyle w:val="a6"/>
         <w:ind w:left="780" w:firstLineChars="0" w:firstLine="0"/>
-        <w:rPr>
-          <w:rFonts w:hint="eastAsia"/>
-        </w:rPr>
       </w:pPr>
     </w:p>
     <w:p>
       <w:pPr>
         <w:pStyle w:val="a6"/>
         <w:ind w:left="780" w:firstLineChars="0" w:firstLine="0"/>
-        <w:rPr>
-          <w:rFonts w:hint="eastAsia"/>
-        </w:rPr>
       </w:pPr>
     </w:p>
     <w:p>
@@ -4489,14 +6648,14 @@
         <w:ind w:firstLineChars="0"/>
         <w:outlineLvl w:val="1"/>
       </w:pPr>
-      <w:bookmarkStart w:id="7" w:name="_Toc511915058"/>
+      <w:bookmarkStart w:id="9" w:name="_Toc512444164"/>
       <w:r>
         <w:rPr>
           <w:rFonts w:hint="eastAsia"/>
         </w:rPr>
         <w:t>项目文件结构组织</w:t>
       </w:r>
-      <w:bookmarkEnd w:id="7"/>
+      <w:bookmarkEnd w:id="9"/>
     </w:p>
     <w:p>
       <w:pPr>
@@ -4777,9 +6936,6 @@
     <w:p>
       <w:pPr>
         <w:ind w:left="780"/>
-        <w:rPr>
-          <w:rFonts w:hint="eastAsia"/>
-        </w:rPr>
       </w:pPr>
     </w:p>
     <w:p>
@@ -4789,7 +6945,7 @@
           <w:sz w:val="36"/>
         </w:rPr>
       </w:pPr>
-      <w:bookmarkStart w:id="8" w:name="_Toc511915059"/>
+      <w:bookmarkStart w:id="10" w:name="_Toc512444165"/>
       <w:r>
         <w:rPr>
           <w:rFonts w:hint="eastAsia"/>
@@ -4833,7 +6989,7 @@
         </w:rPr>
         <w:t>说明</w:t>
       </w:r>
-      <w:bookmarkEnd w:id="8"/>
+      <w:bookmarkEnd w:id="10"/>
     </w:p>
     <w:p>
       <w:pPr>
@@ -4845,14 +7001,14 @@
         <w:ind w:firstLineChars="0"/>
         <w:outlineLvl w:val="1"/>
       </w:pPr>
-      <w:bookmarkStart w:id="9" w:name="_Toc511915060"/>
+      <w:bookmarkStart w:id="11" w:name="_Toc512444166"/>
       <w:r>
         <w:rPr>
           <w:rFonts w:hint="eastAsia"/>
         </w:rPr>
         <w:t>模块介绍</w:t>
       </w:r>
-      <w:bookmarkEnd w:id="9"/>
+      <w:bookmarkEnd w:id="11"/>
     </w:p>
     <w:p>
       <w:pPr>
@@ -4876,7 +7032,7 @@
         <w:ind w:firstLineChars="0"/>
         <w:outlineLvl w:val="2"/>
       </w:pPr>
-      <w:bookmarkStart w:id="10" w:name="_Toc511915061"/>
+      <w:bookmarkStart w:id="12" w:name="_Toc512444167"/>
       <w:proofErr w:type="spellStart"/>
       <w:r>
         <w:rPr>
@@ -4894,7 +7050,7 @@
         </w:rPr>
         <w:t>模块</w:t>
       </w:r>
-      <w:bookmarkEnd w:id="10"/>
+      <w:bookmarkEnd w:id="12"/>
     </w:p>
     <w:p>
       <w:pPr>
@@ -5059,9 +7215,6 @@
       <w:pPr>
         <w:pStyle w:val="a6"/>
         <w:ind w:left="360" w:firstLineChars="0" w:firstLine="0"/>
-        <w:rPr>
-          <w:rFonts w:hint="eastAsia"/>
-        </w:rPr>
       </w:pPr>
       <w:r>
         <w:rPr>
@@ -5124,7 +7277,7 @@
         <w:ind w:firstLineChars="0"/>
         <w:outlineLvl w:val="2"/>
       </w:pPr>
-      <w:bookmarkStart w:id="11" w:name="_Toc511915062"/>
+      <w:bookmarkStart w:id="13" w:name="_Toc512444168"/>
       <w:proofErr w:type="spellStart"/>
       <w:r>
         <w:t>ExcelUtil</w:t>
@@ -5136,7 +7289,7 @@
         </w:rPr>
         <w:t>模块</w:t>
       </w:r>
-      <w:bookmarkEnd w:id="11"/>
+      <w:bookmarkEnd w:id="13"/>
     </w:p>
     <w:p>
       <w:pPr>
@@ -5205,9 +7358,6 @@
       <w:pPr>
         <w:pStyle w:val="a6"/>
         <w:ind w:leftChars="200" w:left="1050" w:hangingChars="300" w:hanging="630"/>
-        <w:rPr>
-          <w:rFonts w:hint="eastAsia"/>
-        </w:rPr>
       </w:pPr>
       <w:proofErr w:type="spellStart"/>
       <w:r>
@@ -5262,7 +7412,7 @@
         <w:ind w:firstLineChars="0"/>
         <w:outlineLvl w:val="2"/>
       </w:pPr>
-      <w:bookmarkStart w:id="12" w:name="_Toc511915063"/>
+      <w:bookmarkStart w:id="14" w:name="_Toc512444169"/>
       <w:r>
         <w:t>L</w:t>
       </w:r>
@@ -5272,7 +7422,7 @@
         </w:rPr>
         <w:t>ogs模块</w:t>
       </w:r>
-      <w:bookmarkEnd w:id="12"/>
+      <w:bookmarkEnd w:id="14"/>
     </w:p>
     <w:p>
       <w:pPr>
@@ -5302,7 +7452,7 @@
         <w:ind w:firstLineChars="0"/>
         <w:outlineLvl w:val="2"/>
       </w:pPr>
-      <w:bookmarkStart w:id="13" w:name="_Toc511915064"/>
+      <w:bookmarkStart w:id="15" w:name="_Toc512444170"/>
       <w:proofErr w:type="spellStart"/>
       <w:r>
         <w:t>sendReport</w:t>
@@ -5314,15 +7464,12 @@
         </w:rPr>
         <w:t>模块</w:t>
       </w:r>
-      <w:bookmarkEnd w:id="13"/>
+      <w:bookmarkEnd w:id="15"/>
     </w:p>
     <w:p>
       <w:pPr>
         <w:pStyle w:val="a6"/>
         <w:ind w:left="720" w:firstLineChars="0" w:firstLine="0"/>
-        <w:rPr>
-          <w:rFonts w:hint="eastAsia"/>
-        </w:rPr>
       </w:pPr>
       <w:r>
         <w:rPr>
@@ -5347,7 +7494,7 @@
         <w:ind w:firstLineChars="0"/>
         <w:outlineLvl w:val="2"/>
       </w:pPr>
-      <w:bookmarkStart w:id="14" w:name="_Toc511915065"/>
+      <w:bookmarkStart w:id="16" w:name="_Toc512444171"/>
       <w:r>
         <w:t>M</w:t>
       </w:r>
@@ -5363,15 +7510,12 @@
         </w:rPr>
         <w:t>模块</w:t>
       </w:r>
-      <w:bookmarkEnd w:id="14"/>
+      <w:bookmarkEnd w:id="16"/>
     </w:p>
     <w:p>
       <w:pPr>
         <w:pStyle w:val="a6"/>
         <w:ind w:leftChars="300" w:left="630" w:firstLineChars="0" w:firstLine="0"/>
-        <w:rPr>
-          <w:rFonts w:hint="eastAsia"/>
-        </w:rPr>
       </w:pPr>
       <w:r>
         <w:rPr>
@@ -5389,26 +7533,20 @@
         </w:numPr>
         <w:ind w:firstLineChars="0"/>
         <w:outlineLvl w:val="1"/>
-        <w:rPr>
-          <w:rFonts w:hint="eastAsia"/>
-        </w:rPr>
-      </w:pPr>
-      <w:bookmarkStart w:id="15" w:name="_Toc511915066"/>
+      </w:pPr>
+      <w:bookmarkStart w:id="17" w:name="_Toc512444172"/>
       <w:r>
         <w:rPr>
           <w:rFonts w:hint="eastAsia"/>
         </w:rPr>
         <w:t>配置文件说明</w:t>
       </w:r>
-      <w:bookmarkEnd w:id="15"/>
+      <w:bookmarkEnd w:id="17"/>
     </w:p>
     <w:p>
       <w:pPr>
         <w:pStyle w:val="a6"/>
         <w:ind w:left="360" w:firstLineChars="0" w:firstLine="0"/>
-        <w:rPr>
-          <w:rFonts w:hint="eastAsia"/>
-        </w:rPr>
       </w:pPr>
       <w:r>
         <w:rPr>
@@ -5791,14 +7929,27 @@
         </w:rPr>
         <w:t>当测试AC的API时，该字段配置AC的IP地址，例：</w:t>
       </w:r>
-      <w:hyperlink r:id="rId9" w:history="1">
-        <w:r>
-          <w:rPr>
-            <w:rStyle w:val="a4"/>
-          </w:rPr>
-          <w:t>http://172.16.30.100/api</w:t>
-        </w:r>
-      </w:hyperlink>
+      <w:r>
+        <w:fldChar w:fldCharType="begin"/>
+      </w:r>
+      <w:r>
+        <w:instrText xml:space="preserve"> HYPERLINK "http://172.16.30.100/api" </w:instrText>
+      </w:r>
+      <w:r>
+        <w:fldChar w:fldCharType="separate"/>
+      </w:r>
+      <w:r>
+        <w:rPr>
+          <w:rStyle w:val="a4"/>
+        </w:rPr>
+        <w:t>http://172.16.30.100/api</w:t>
+      </w:r>
+      <w:r>
+        <w:rPr>
+          <w:rStyle w:val="a4"/>
+        </w:rPr>
+        <w:fldChar w:fldCharType="end"/>
+      </w:r>
     </w:p>
     <w:p>
       <w:pPr>
@@ -6141,14 +8292,14 @@
         <w:ind w:firstLineChars="0"/>
         <w:outlineLvl w:val="1"/>
       </w:pPr>
-      <w:bookmarkStart w:id="16" w:name="_Toc511915067"/>
+      <w:bookmarkStart w:id="18" w:name="_Toc512444173"/>
       <w:r>
         <w:rPr>
           <w:rFonts w:hint="eastAsia"/>
         </w:rPr>
         <w:t>用例管理功能</w:t>
       </w:r>
-      <w:bookmarkEnd w:id="16"/>
+      <w:bookmarkEnd w:id="18"/>
     </w:p>
     <w:p>
       <w:pPr>
@@ -6159,7 +8310,7 @@
         <w:ind w:left="719" w:firstLineChars="0" w:firstLine="0"/>
         <w:outlineLvl w:val="2"/>
       </w:pPr>
-      <w:bookmarkStart w:id="17" w:name="_Toc511915068"/>
+      <w:bookmarkStart w:id="19" w:name="_Toc512444174"/>
       <w:r>
         <w:rPr>
           <w:rFonts w:hint="eastAsia"/>
@@ -6172,7 +8323,7 @@
         </w:rPr>
         <w:t>用例分类</w:t>
       </w:r>
-      <w:bookmarkEnd w:id="17"/>
+      <w:bookmarkEnd w:id="19"/>
     </w:p>
     <w:p>
       <w:pPr>
@@ -6284,7 +8435,7 @@
         <w:ind w:left="719" w:firstLineChars="0" w:firstLine="0"/>
         <w:outlineLvl w:val="2"/>
       </w:pPr>
-      <w:bookmarkStart w:id="18" w:name="_Toc511915069"/>
+      <w:bookmarkStart w:id="20" w:name="_Toc512444175"/>
       <w:r>
         <w:rPr>
           <w:rFonts w:hint="eastAsia"/>
@@ -6297,7 +8448,7 @@
         </w:rPr>
         <w:t>用例命名</w:t>
       </w:r>
-      <w:bookmarkEnd w:id="18"/>
+      <w:bookmarkEnd w:id="20"/>
     </w:p>
     <w:p>
       <w:pPr>
@@ -6420,9 +8571,6 @@
           <w:tab w:val="left" w:pos="3378"/>
         </w:tabs>
         <w:ind w:leftChars="543" w:left="1140" w:firstLineChars="0" w:firstLine="0"/>
-        <w:rPr>
-          <w:rFonts w:hint="eastAsia"/>
-        </w:rPr>
       </w:pPr>
       <w:r>
         <w:rPr>
@@ -6502,7 +8650,7 @@
         <w:ind w:left="719" w:firstLineChars="0" w:firstLine="0"/>
         <w:outlineLvl w:val="2"/>
       </w:pPr>
-      <w:bookmarkStart w:id="19" w:name="_Toc511915070"/>
+      <w:bookmarkStart w:id="21" w:name="_Toc512444176"/>
       <w:r>
         <w:rPr>
           <w:rFonts w:hint="eastAsia"/>
@@ -6515,7 +8663,7 @@
         </w:rPr>
         <w:t>添加用例执行</w:t>
       </w:r>
-      <w:bookmarkEnd w:id="19"/>
+      <w:bookmarkEnd w:id="21"/>
     </w:p>
     <w:p>
       <w:pPr>
@@ -6656,7 +8804,14 @@
         <w:rPr>
           <w:rFonts w:hint="eastAsia"/>
         </w:rPr>
-        <w:t>字段指定要运行的case属于哪个项目，然后在case字段指定我们要测试的模块或者模块功能点。</w:t>
+        <w:t>字段指定要运行的case属于哪个项目，然后在case字段指定我们要测试的模块</w:t>
+      </w:r>
+      <w:r>
+        <w:rPr>
+          <w:rFonts w:hint="eastAsia"/>
+        </w:rPr>
+        <w:lastRenderedPageBreak/>
+        <w:t>或者模块功能点。</w:t>
       </w:r>
     </w:p>
     <w:p>
@@ -6941,9 +9096,6 @@
           <w:tab w:val="left" w:pos="3378"/>
         </w:tabs>
         <w:ind w:left="360" w:firstLineChars="0" w:firstLine="0"/>
-        <w:rPr>
-          <w:rFonts w:hint="eastAsia"/>
-        </w:rPr>
       </w:pPr>
     </w:p>
     <w:p>
@@ -6953,7 +9105,7 @@
           <w:sz w:val="36"/>
         </w:rPr>
       </w:pPr>
-      <w:bookmarkStart w:id="20" w:name="_Toc511915071"/>
+      <w:bookmarkStart w:id="22" w:name="_Toc512444177"/>
       <w:r>
         <w:rPr>
           <w:rFonts w:hint="eastAsia"/>
@@ -6981,7 +9133,7 @@
         </w:rPr>
         <w:t>项目</w:t>
       </w:r>
-      <w:bookmarkEnd w:id="20"/>
+      <w:bookmarkEnd w:id="22"/>
     </w:p>
     <w:p>
       <w:pPr>
@@ -6993,22 +9145,19 @@
         <w:ind w:firstLineChars="0"/>
         <w:outlineLvl w:val="1"/>
       </w:pPr>
-      <w:bookmarkStart w:id="21" w:name="_Toc511915072"/>
+      <w:bookmarkStart w:id="23" w:name="_Toc512444178"/>
       <w:r>
         <w:rPr>
           <w:rFonts w:hint="eastAsia"/>
         </w:rPr>
         <w:t>向平台集成测试项目</w:t>
       </w:r>
-      <w:bookmarkEnd w:id="21"/>
+      <w:bookmarkEnd w:id="23"/>
     </w:p>
     <w:p>
       <w:pPr>
         <w:pStyle w:val="a6"/>
         <w:ind w:left="840" w:firstLineChars="0"/>
-        <w:rPr>
-          <w:rFonts w:hint="eastAsia"/>
-        </w:rPr>
       </w:pPr>
       <w:r>
         <w:rPr>
@@ -7050,11 +9199,8 @@
         </w:numPr>
         <w:ind w:firstLineChars="0"/>
         <w:outlineLvl w:val="1"/>
-        <w:rPr>
-          <w:rFonts w:hint="eastAsia"/>
-        </w:rPr>
-      </w:pPr>
-      <w:bookmarkStart w:id="22" w:name="_Toc511915073"/>
+      </w:pPr>
+      <w:bookmarkStart w:id="24" w:name="_Toc512444179"/>
       <w:r>
         <w:rPr>
           <w:rFonts w:hint="eastAsia"/>
@@ -7073,7 +9219,7 @@
         </w:rPr>
         <w:t>（部分完成）</w:t>
       </w:r>
-      <w:bookmarkEnd w:id="22"/>
+      <w:bookmarkEnd w:id="24"/>
     </w:p>
     <w:p>
       <w:pPr>
@@ -7084,7 +9230,7 @@
         </w:numPr>
         <w:ind w:firstLineChars="0"/>
       </w:pPr>
-      <w:bookmarkStart w:id="23" w:name="OLE_LINK1"/>
+      <w:bookmarkStart w:id="25" w:name="OLE_LINK1"/>
       <w:r>
         <w:rPr>
           <w:rFonts w:hint="eastAsia"/>
@@ -7129,13 +9275,7 @@
         <w:rPr>
           <w:rFonts w:hint="eastAsia"/>
         </w:rPr>
-        <w:t>系统</w:t>
-      </w:r>
-      <w:r>
-        <w:rPr>
-          <w:rFonts w:hint="eastAsia"/>
-        </w:rPr>
-        <w:t>测试</w:t>
+        <w:t>系统测试</w:t>
       </w:r>
     </w:p>
     <w:p>
@@ -7160,13 +9300,7 @@
         <w:rPr>
           <w:rFonts w:hint="eastAsia"/>
         </w:rPr>
-        <w:t>稳定性</w:t>
-      </w:r>
-      <w:r>
-        <w:rPr>
-          <w:rFonts w:hint="eastAsia"/>
-        </w:rPr>
-        <w:t>测试</w:t>
+        <w:t>稳定性测试</w:t>
       </w:r>
     </w:p>
     <w:p>
@@ -7177,9 +9311,6 @@
           <w:numId w:val="13"/>
         </w:numPr>
         <w:ind w:firstLineChars="0"/>
-        <w:rPr>
-          <w:rFonts w:hint="eastAsia"/>
-        </w:rPr>
       </w:pPr>
       <w:r>
         <w:t>V</w:t>
@@ -7197,13 +9328,7 @@
         <w:rPr>
           <w:rFonts w:hint="eastAsia"/>
         </w:rPr>
-        <w:t>功能</w:t>
-      </w:r>
-      <w:r>
-        <w:rPr>
-          <w:rFonts w:hint="eastAsia"/>
-        </w:rPr>
-        <w:t>测试</w:t>
+        <w:t>功能测试</w:t>
       </w:r>
     </w:p>
     <w:p>
@@ -7214,9 +9339,6 @@
           <w:numId w:val="13"/>
         </w:numPr>
         <w:ind w:firstLineChars="0"/>
-        <w:rPr>
-          <w:rFonts w:hint="eastAsia"/>
-        </w:rPr>
       </w:pPr>
       <w:r>
         <w:t>V</w:t>
@@ -7234,13 +9356,7 @@
         <w:rPr>
           <w:rFonts w:hint="eastAsia"/>
         </w:rPr>
-        <w:t>系统</w:t>
-      </w:r>
-      <w:r>
-        <w:rPr>
-          <w:rFonts w:hint="eastAsia"/>
-        </w:rPr>
-        <w:t>测试</w:t>
+        <w:t>系统测试</w:t>
       </w:r>
     </w:p>
     <w:p>
@@ -7251,13 +9367,10 @@
           <w:numId w:val="13"/>
         </w:numPr>
         <w:ind w:firstLineChars="0"/>
-        <w:rPr>
-          <w:rFonts w:hint="eastAsia"/>
-        </w:rPr>
-      </w:pPr>
-      <w:bookmarkStart w:id="24" w:name="OLE_LINK2"/>
-      <w:bookmarkStart w:id="25" w:name="OLE_LINK3"/>
-      <w:bookmarkEnd w:id="23"/>
+      </w:pPr>
+      <w:bookmarkStart w:id="26" w:name="OLE_LINK2"/>
+      <w:bookmarkStart w:id="27" w:name="OLE_LINK3"/>
+      <w:bookmarkEnd w:id="25"/>
       <w:r>
         <w:t>V</w:t>
       </w:r>
@@ -7287,9 +9400,9 @@
         <w:ind w:firstLineChars="0"/>
         <w:outlineLvl w:val="1"/>
       </w:pPr>
-      <w:bookmarkStart w:id="26" w:name="_Toc511915074"/>
-      <w:bookmarkEnd w:id="24"/>
-      <w:bookmarkEnd w:id="25"/>
+      <w:bookmarkStart w:id="28" w:name="_Toc512444180"/>
+      <w:bookmarkEnd w:id="26"/>
+      <w:bookmarkEnd w:id="27"/>
       <w:r>
         <w:rPr>
           <w:rFonts w:hint="eastAsia"/>
@@ -7302,7 +9415,7 @@
         </w:rPr>
         <w:t>测试项目</w:t>
       </w:r>
-      <w:bookmarkEnd w:id="26"/>
+      <w:bookmarkEnd w:id="28"/>
     </w:p>
     <w:p>
       <w:pPr>
@@ -7313,7 +9426,7 @@
         </w:numPr>
         <w:ind w:firstLineChars="0"/>
       </w:pPr>
-      <w:bookmarkStart w:id="27" w:name="OLE_LINK4"/>
+      <w:bookmarkStart w:id="29" w:name="OLE_LINK4"/>
       <w:r>
         <w:rPr>
           <w:rFonts w:hint="eastAsia"/>
@@ -7335,7 +9448,7 @@
         <w:t>的功能测试</w:t>
       </w:r>
     </w:p>
-    <w:bookmarkEnd w:id="27"/>
+    <w:bookmarkEnd w:id="29"/>
     <w:p>
       <w:pPr>
         <w:pStyle w:val="a6"/>
@@ -7363,19 +9476,7 @@
         <w:rPr>
           <w:rFonts w:hint="eastAsia"/>
         </w:rPr>
-        <w:t>的</w:t>
-      </w:r>
-      <w:r>
-        <w:rPr>
-          <w:rFonts w:hint="eastAsia"/>
-        </w:rPr>
-        <w:t>系统</w:t>
-      </w:r>
-      <w:r>
-        <w:rPr>
-          <w:rFonts w:hint="eastAsia"/>
-        </w:rPr>
-        <w:t>测试</w:t>
+        <w:t>的系统测试</w:t>
       </w:r>
     </w:p>
     <w:p>
@@ -7439,9 +9540,6 @@
           <w:numId w:val="14"/>
         </w:numPr>
         <w:ind w:firstLineChars="0"/>
-        <w:rPr>
-          <w:rFonts w:hint="eastAsia"/>
-        </w:rPr>
       </w:pPr>
       <w:r>
         <w:rPr>
@@ -7457,13 +9555,12 @@
           <w:sz w:val="36"/>
         </w:rPr>
       </w:pPr>
-      <w:bookmarkStart w:id="28" w:name="_Toc511915075"/>
+      <w:bookmarkStart w:id="30" w:name="_Toc512444181"/>
       <w:r>
         <w:rPr>
           <w:rFonts w:hint="eastAsia"/>
           <w:sz w:val="36"/>
         </w:rPr>
-        <w:lastRenderedPageBreak/>
         <w:t xml:space="preserve">五 </w:t>
       </w:r>
       <w:r>
@@ -7473,7 +9570,7 @@
         </w:rPr>
         <w:t>项目展望</w:t>
       </w:r>
-      <w:bookmarkEnd w:id="28"/>
+      <w:bookmarkEnd w:id="30"/>
     </w:p>
     <w:p>
       <w:r>
@@ -7563,9 +9660,6 @@
           <w:numId w:val="15"/>
         </w:numPr>
         <w:ind w:firstLineChars="0"/>
-        <w:rPr>
-          <w:rFonts w:hint="eastAsia"/>
-        </w:rPr>
       </w:pPr>
       <w:r>
         <w:rPr>
@@ -7588,13 +9682,7 @@
         <w:t>，提高效率</w:t>
       </w:r>
     </w:p>
-    <w:p>
-      <w:pPr>
-        <w:rPr>
-          <w:rFonts w:hint="eastAsia"/>
-        </w:rPr>
-      </w:pPr>
-    </w:p>
+    <w:p/>
     <w:sectPr>
       <w:pgSz w:w="11906" w:h="16838"/>
       <w:pgMar w:top="1440" w:right="1800" w:bottom="1440" w:left="1800" w:header="851" w:footer="992" w:gutter="0"/>
@@ -7935,6 +10023,95 @@
     </w:lvl>
   </w:abstractNum>
   <w:abstractNum w:abstractNumId="3" w15:restartNumberingAfterBreak="0">
+    <w:nsid w:val="32762660"/>
+    <w:multiLevelType w:val="hybridMultilevel"/>
+    <w:tmpl w:val="2B3E4E8C"/>
+    <w:lvl w:ilvl="0" w:tplc="FFD05F02">
+      <w:start w:val="1"/>
+      <w:numFmt w:val="decimal"/>
+      <w:lvlText w:val="%1）"/>
+      <w:lvlJc w:val="left"/>
+      <w:pPr>
+        <w:ind w:left="1200" w:hanging="360"/>
+      </w:pPr>
+      <w:rPr>
+        <w:rFonts w:hint="default"/>
+      </w:rPr>
+    </w:lvl>
+    <w:lvl w:ilvl="1" w:tplc="04090019" w:tentative="1">
+      <w:start w:val="1"/>
+      <w:numFmt w:val="lowerLetter"/>
+      <w:lvlText w:val="%2)"/>
+      <w:lvlJc w:val="left"/>
+      <w:pPr>
+        <w:ind w:left="1680" w:hanging="420"/>
+      </w:pPr>
+    </w:lvl>
+    <w:lvl w:ilvl="2" w:tplc="0409001B" w:tentative="1">
+      <w:start w:val="1"/>
+      <w:numFmt w:val="lowerRoman"/>
+      <w:lvlText w:val="%3."/>
+      <w:lvlJc w:val="right"/>
+      <w:pPr>
+        <w:ind w:left="2100" w:hanging="420"/>
+      </w:pPr>
+    </w:lvl>
+    <w:lvl w:ilvl="3" w:tplc="0409000F" w:tentative="1">
+      <w:start w:val="1"/>
+      <w:numFmt w:val="decimal"/>
+      <w:lvlText w:val="%4."/>
+      <w:lvlJc w:val="left"/>
+      <w:pPr>
+        <w:ind w:left="2520" w:hanging="420"/>
+      </w:pPr>
+    </w:lvl>
+    <w:lvl w:ilvl="4" w:tplc="04090019" w:tentative="1">
+      <w:start w:val="1"/>
+      <w:numFmt w:val="lowerLetter"/>
+      <w:lvlText w:val="%5)"/>
+      <w:lvlJc w:val="left"/>
+      <w:pPr>
+        <w:ind w:left="2940" w:hanging="420"/>
+      </w:pPr>
+    </w:lvl>
+    <w:lvl w:ilvl="5" w:tplc="0409001B" w:tentative="1">
+      <w:start w:val="1"/>
+      <w:numFmt w:val="lowerRoman"/>
+      <w:lvlText w:val="%6."/>
+      <w:lvlJc w:val="right"/>
+      <w:pPr>
+        <w:ind w:left="3360" w:hanging="420"/>
+      </w:pPr>
+    </w:lvl>
+    <w:lvl w:ilvl="6" w:tplc="0409000F" w:tentative="1">
+      <w:start w:val="1"/>
+      <w:numFmt w:val="decimal"/>
+      <w:lvlText w:val="%7."/>
+      <w:lvlJc w:val="left"/>
+      <w:pPr>
+        <w:ind w:left="3780" w:hanging="420"/>
+      </w:pPr>
+    </w:lvl>
+    <w:lvl w:ilvl="7" w:tplc="04090019" w:tentative="1">
+      <w:start w:val="1"/>
+      <w:numFmt w:val="lowerLetter"/>
+      <w:lvlText w:val="%8)"/>
+      <w:lvlJc w:val="left"/>
+      <w:pPr>
+        <w:ind w:left="4200" w:hanging="420"/>
+      </w:pPr>
+    </w:lvl>
+    <w:lvl w:ilvl="8" w:tplc="0409001B" w:tentative="1">
+      <w:start w:val="1"/>
+      <w:numFmt w:val="lowerRoman"/>
+      <w:lvlText w:val="%9."/>
+      <w:lvlJc w:val="right"/>
+      <w:pPr>
+        <w:ind w:left="4620" w:hanging="420"/>
+      </w:pPr>
+    </w:lvl>
+  </w:abstractNum>
+  <w:abstractNum w:abstractNumId="4" w15:restartNumberingAfterBreak="0">
     <w:nsid w:val="383213A4"/>
     <w:multiLevelType w:val="multilevel"/>
     <w:tmpl w:val="705E5184"/>
@@ -8083,7 +10260,7 @@
       </w:rPr>
     </w:lvl>
   </w:abstractNum>
-  <w:abstractNum w:abstractNumId="4" w15:restartNumberingAfterBreak="0">
+  <w:abstractNum w:abstractNumId="5" w15:restartNumberingAfterBreak="0">
     <w:nsid w:val="46F72850"/>
     <w:multiLevelType w:val="hybridMultilevel"/>
     <w:tmpl w:val="7A9657BE"/>
@@ -8172,7 +10349,7 @@
       </w:pPr>
     </w:lvl>
   </w:abstractNum>
-  <w:abstractNum w:abstractNumId="5" w15:restartNumberingAfterBreak="0">
+  <w:abstractNum w:abstractNumId="6" w15:restartNumberingAfterBreak="0">
     <w:nsid w:val="4E710AC1"/>
     <w:multiLevelType w:val="hybridMultilevel"/>
     <w:tmpl w:val="FC90A57E"/>
@@ -8261,7 +10438,7 @@
       </w:pPr>
     </w:lvl>
   </w:abstractNum>
-  <w:abstractNum w:abstractNumId="6" w15:restartNumberingAfterBreak="0">
+  <w:abstractNum w:abstractNumId="7" w15:restartNumberingAfterBreak="0">
     <w:nsid w:val="569A2CDC"/>
     <w:multiLevelType w:val="multilevel"/>
     <w:tmpl w:val="3FD4208A"/>
@@ -8410,7 +10587,7 @@
       </w:rPr>
     </w:lvl>
   </w:abstractNum>
-  <w:abstractNum w:abstractNumId="7" w15:restartNumberingAfterBreak="0">
+  <w:abstractNum w:abstractNumId="8" w15:restartNumberingAfterBreak="0">
     <w:nsid w:val="64F85B53"/>
     <w:multiLevelType w:val="hybridMultilevel"/>
     <w:tmpl w:val="A8100970"/>
@@ -8523,7 +10700,7 @@
       </w:rPr>
     </w:lvl>
   </w:abstractNum>
-  <w:abstractNum w:abstractNumId="8" w15:restartNumberingAfterBreak="0">
+  <w:abstractNum w:abstractNumId="9" w15:restartNumberingAfterBreak="0">
     <w:nsid w:val="659125EA"/>
     <w:multiLevelType w:val="hybridMultilevel"/>
     <w:tmpl w:val="92D6B394"/>
@@ -8612,7 +10789,7 @@
       </w:pPr>
     </w:lvl>
   </w:abstractNum>
-  <w:abstractNum w:abstractNumId="9" w15:restartNumberingAfterBreak="0">
+  <w:abstractNum w:abstractNumId="10" w15:restartNumberingAfterBreak="0">
     <w:nsid w:val="670D3502"/>
     <w:multiLevelType w:val="hybridMultilevel"/>
     <w:tmpl w:val="602E42CE"/>
@@ -8701,7 +10878,7 @@
       </w:pPr>
     </w:lvl>
   </w:abstractNum>
-  <w:abstractNum w:abstractNumId="10" w15:restartNumberingAfterBreak="0">
+  <w:abstractNum w:abstractNumId="11" w15:restartNumberingAfterBreak="0">
     <w:nsid w:val="6B0D181E"/>
     <w:multiLevelType w:val="multilevel"/>
     <w:tmpl w:val="C3C86F68"/>
@@ -8850,7 +11027,7 @@
       </w:rPr>
     </w:lvl>
   </w:abstractNum>
-  <w:abstractNum w:abstractNumId="11" w15:restartNumberingAfterBreak="0">
+  <w:abstractNum w:abstractNumId="12" w15:restartNumberingAfterBreak="0">
     <w:nsid w:val="6F473811"/>
     <w:multiLevelType w:val="hybridMultilevel"/>
     <w:tmpl w:val="65667536"/>
@@ -8860,7 +11037,7 @@
       <w:lvlText w:val="%1）"/>
       <w:lvlJc w:val="left"/>
       <w:pPr>
-        <w:ind w:left="360" w:hanging="360"/>
+        <w:ind w:left="720" w:hanging="360"/>
       </w:pPr>
       <w:rPr>
         <w:rFonts w:hint="default"/>
@@ -8872,7 +11049,7 @@
       <w:lvlText w:val="%2)"/>
       <w:lvlJc w:val="left"/>
       <w:pPr>
-        <w:ind w:left="840" w:hanging="420"/>
+        <w:ind w:left="1200" w:hanging="420"/>
       </w:pPr>
     </w:lvl>
     <w:lvl w:ilvl="2" w:tplc="0409001B" w:tentative="1">
@@ -8881,7 +11058,7 @@
       <w:lvlText w:val="%3."/>
       <w:lvlJc w:val="right"/>
       <w:pPr>
-        <w:ind w:left="1260" w:hanging="420"/>
+        <w:ind w:left="1620" w:hanging="420"/>
       </w:pPr>
     </w:lvl>
     <w:lvl w:ilvl="3" w:tplc="0409000F" w:tentative="1">
@@ -8890,7 +11067,7 @@
       <w:lvlText w:val="%4."/>
       <w:lvlJc w:val="left"/>
       <w:pPr>
-        <w:ind w:left="1680" w:hanging="420"/>
+        <w:ind w:left="2040" w:hanging="420"/>
       </w:pPr>
     </w:lvl>
     <w:lvl w:ilvl="4" w:tplc="04090019" w:tentative="1">
@@ -8899,7 +11076,7 @@
       <w:lvlText w:val="%5)"/>
       <w:lvlJc w:val="left"/>
       <w:pPr>
-        <w:ind w:left="2100" w:hanging="420"/>
+        <w:ind w:left="2460" w:hanging="420"/>
       </w:pPr>
     </w:lvl>
     <w:lvl w:ilvl="5" w:tplc="0409001B" w:tentative="1">
@@ -8908,7 +11085,7 @@
       <w:lvlText w:val="%6."/>
       <w:lvlJc w:val="right"/>
       <w:pPr>
-        <w:ind w:left="2520" w:hanging="420"/>
+        <w:ind w:left="2880" w:hanging="420"/>
       </w:pPr>
     </w:lvl>
     <w:lvl w:ilvl="6" w:tplc="0409000F" w:tentative="1">
@@ -8917,7 +11094,7 @@
       <w:lvlText w:val="%7."/>
       <w:lvlJc w:val="left"/>
       <w:pPr>
-        <w:ind w:left="2940" w:hanging="420"/>
+        <w:ind w:left="3300" w:hanging="420"/>
       </w:pPr>
     </w:lvl>
     <w:lvl w:ilvl="7" w:tplc="04090019" w:tentative="1">
@@ -8926,7 +11103,7 @@
       <w:lvlText w:val="%8)"/>
       <w:lvlJc w:val="left"/>
       <w:pPr>
-        <w:ind w:left="3360" w:hanging="420"/>
+        <w:ind w:left="3720" w:hanging="420"/>
       </w:pPr>
     </w:lvl>
     <w:lvl w:ilvl="8" w:tplc="0409001B" w:tentative="1">
@@ -8935,11 +11112,11 @@
       <w:lvlText w:val="%9."/>
       <w:lvlJc w:val="right"/>
       <w:pPr>
-        <w:ind w:left="3780" w:hanging="420"/>
+        <w:ind w:left="4140" w:hanging="420"/>
       </w:pPr>
     </w:lvl>
   </w:abstractNum>
-  <w:abstractNum w:abstractNumId="12" w15:restartNumberingAfterBreak="0">
+  <w:abstractNum w:abstractNumId="13" w15:restartNumberingAfterBreak="0">
     <w:nsid w:val="772F11AA"/>
     <w:multiLevelType w:val="hybridMultilevel"/>
     <w:tmpl w:val="5D96DEAC"/>
@@ -9028,7 +11205,7 @@
       </w:pPr>
     </w:lvl>
   </w:abstractNum>
-  <w:abstractNum w:abstractNumId="13" w15:restartNumberingAfterBreak="0">
+  <w:abstractNum w:abstractNumId="14" w15:restartNumberingAfterBreak="0">
     <w:nsid w:val="7A3817EE"/>
     <w:multiLevelType w:val="hybridMultilevel"/>
     <w:tmpl w:val="9E5A8F2C"/>
@@ -9117,7 +11294,7 @@
       </w:pPr>
     </w:lvl>
   </w:abstractNum>
-  <w:abstractNum w:abstractNumId="14" w15:restartNumberingAfterBreak="0">
+  <w:abstractNum w:abstractNumId="15" w15:restartNumberingAfterBreak="0">
     <w:nsid w:val="7BA07B0B"/>
     <w:multiLevelType w:val="hybridMultilevel"/>
     <w:tmpl w:val="33721A42"/>
@@ -9207,49 +11384,52 @@
     </w:lvl>
   </w:abstractNum>
   <w:num w:numId="1">
-    <w:abstractNumId w:val="12"/>
+    <w:abstractNumId w:val="13"/>
   </w:num>
   <w:num w:numId="2">
+    <w:abstractNumId w:val="6"/>
+  </w:num>
+  <w:num w:numId="3">
     <w:abstractNumId w:val="5"/>
   </w:num>
-  <w:num w:numId="3">
-    <w:abstractNumId w:val="4"/>
-  </w:num>
   <w:num w:numId="4">
-    <w:abstractNumId w:val="10"/>
+    <w:abstractNumId w:val="11"/>
   </w:num>
   <w:num w:numId="5">
     <w:abstractNumId w:val="2"/>
   </w:num>
   <w:num w:numId="6">
-    <w:abstractNumId w:val="3"/>
+    <w:abstractNumId w:val="4"/>
   </w:num>
   <w:num w:numId="7">
-    <w:abstractNumId w:val="6"/>
+    <w:abstractNumId w:val="7"/>
   </w:num>
   <w:num w:numId="8">
-    <w:abstractNumId w:val="9"/>
+    <w:abstractNumId w:val="10"/>
   </w:num>
   <w:num w:numId="9">
-    <w:abstractNumId w:val="7"/>
+    <w:abstractNumId w:val="8"/>
   </w:num>
   <w:num w:numId="10">
     <w:abstractNumId w:val="0"/>
   </w:num>
   <w:num w:numId="11">
-    <w:abstractNumId w:val="14"/>
+    <w:abstractNumId w:val="15"/>
   </w:num>
   <w:num w:numId="12">
-    <w:abstractNumId w:val="8"/>
+    <w:abstractNumId w:val="9"/>
   </w:num>
   <w:num w:numId="13">
-    <w:abstractNumId w:val="13"/>
+    <w:abstractNumId w:val="14"/>
   </w:num>
   <w:num w:numId="14">
     <w:abstractNumId w:val="1"/>
   </w:num>
   <w:num w:numId="15">
-    <w:abstractNumId w:val="11"/>
+    <w:abstractNumId w:val="12"/>
+  </w:num>
+  <w:num w:numId="16">
+    <w:abstractNumId w:val="3"/>
   </w:num>
 </w:numbering>
 </file>
@@ -10204,7 +12384,7 @@
 </file>
 
 <file path=customXml/itemProps1.xml><?xml version="1.0" encoding="utf-8"?>
-<ds:datastoreItem xmlns:ds="http://schemas.openxmlformats.org/officeDocument/2006/customXml" ds:itemID="{B5C3DC2F-2C6A-41B7-A846-BF384B9CD871}">
+<ds:datastoreItem xmlns:ds="http://schemas.openxmlformats.org/officeDocument/2006/customXml" ds:itemID="{56C61714-846E-4B75-AB42-7B9906F286BD}">
   <ds:schemaRefs>
     <ds:schemaRef ds:uri="http://schemas.openxmlformats.org/officeDocument/2006/bibliography"/>
   </ds:schemaRefs>

</xml_diff>